<commit_message>
docs: Modified act_report.docx and wrangle_report.docx reports based on updated wrangle_act.ipynb
</commit_message>
<xml_diff>
--- a/act_report.docx
+++ b/act_report.docx
@@ -102,9 +102,9 @@
           <w:noProof/>
         </w:rPr>
         <w:drawing>
-          <wp:inline distT="0" distB="0" distL="0" distR="0" wp14:anchorId="130399FA" wp14:editId="7738E995">
-            <wp:extent cx="2990274" cy="2805618"/>
-            <wp:effectExtent l="0" t="0" r="0" b="0"/>
+          <wp:inline distT="0" distB="0" distL="0" distR="0" wp14:anchorId="130399FA" wp14:editId="5D832051">
+            <wp:extent cx="4110213" cy="3856399"/>
+            <wp:effectExtent l="0" t="0" r="5080" b="0"/>
             <wp:docPr id="1" name="Picture 1" descr="C:\Users\vijay\AppData\Local\Packages\Microsoft.Office.Desktop_8wekyb3d8bbwe\AC\INetCache\Content.MSO\BFFB08D6.tmp"/>
             <wp:cNvGraphicFramePr>
               <a:graphicFrameLocks xmlns:a="http://schemas.openxmlformats.org/drawingml/2006/main" noChangeAspect="1"/>
@@ -134,7 +134,7 @@
                   <pic:spPr bwMode="auto">
                     <a:xfrm>
                       <a:off x="0" y="0"/>
-                      <a:ext cx="3010551" cy="2824643"/>
+                      <a:ext cx="4196781" cy="3937622"/>
                     </a:xfrm>
                     <a:prstGeom prst="rect">
                       <a:avLst/>
@@ -153,13 +153,90 @@
     </w:p>
     <w:p>
       <w:r>
+        <w:t xml:space="preserve">Here is the image of the dog (named </w:t>
+      </w:r>
+      <w:r>
+        <w:rPr>
+          <w:rFonts w:ascii="Helvetica" w:hAnsi="Helvetica" w:cs="Helvetica"/>
+          <w:color w:val="000000"/>
+          <w:sz w:val="18"/>
+          <w:szCs w:val="18"/>
+        </w:rPr>
+        <w:t>Atticus</w:t>
+      </w:r>
+      <w:r>
+        <w:t>) that got the highest rating, but a prediction of his breed couldn’t be made because of all the fun stuff he is wearing.</w:t>
+      </w:r>
+    </w:p>
+    <w:p>
+      <w:pPr>
+        <w:jc w:val="center"/>
+      </w:pPr>
+      <w:r>
+        <w:rPr>
+          <w:noProof/>
+        </w:rPr>
+        <w:drawing>
+          <wp:inline distT="0" distB="0" distL="0" distR="0" wp14:anchorId="66EAD171" wp14:editId="24C4569C">
+            <wp:extent cx="2534492" cy="3272959"/>
+            <wp:effectExtent l="0" t="0" r="0" b="3810"/>
+            <wp:docPr id="3" name="Picture 3"/>
+            <wp:cNvGraphicFramePr>
+              <a:graphicFrameLocks xmlns:a="http://schemas.openxmlformats.org/drawingml/2006/main" noChangeAspect="1"/>
+            </wp:cNvGraphicFramePr>
+            <a:graphic xmlns:a="http://schemas.openxmlformats.org/drawingml/2006/main">
+              <a:graphicData uri="http://schemas.openxmlformats.org/drawingml/2006/picture">
+                <pic:pic xmlns:pic="http://schemas.openxmlformats.org/drawingml/2006/picture">
+                  <pic:nvPicPr>
+                    <pic:cNvPr id="0" name="Picture 5"/>
+                    <pic:cNvPicPr>
+                      <a:picLocks noChangeAspect="1" noChangeArrowheads="1"/>
+                    </pic:cNvPicPr>
+                  </pic:nvPicPr>
+                  <pic:blipFill>
+                    <a:blip r:embed="rId6">
+                      <a:extLst>
+                        <a:ext uri="{28A0092B-C50C-407E-A947-70E740481C1C}">
+                          <a14:useLocalDpi xmlns:a14="http://schemas.microsoft.com/office/drawing/2010/main" val="0"/>
+                        </a:ext>
+                      </a:extLst>
+                    </a:blip>
+                    <a:srcRect/>
+                    <a:stretch>
+                      <a:fillRect/>
+                    </a:stretch>
+                  </pic:blipFill>
+                  <pic:spPr bwMode="auto">
+                    <a:xfrm>
+                      <a:off x="0" y="0"/>
+                      <a:ext cx="2577238" cy="3328160"/>
+                    </a:xfrm>
+                    <a:prstGeom prst="rect">
+                      <a:avLst/>
+                    </a:prstGeom>
+                    <a:noFill/>
+                    <a:ln>
+                      <a:noFill/>
+                    </a:ln>
+                  </pic:spPr>
+                </pic:pic>
+              </a:graphicData>
+            </a:graphic>
+          </wp:inline>
+        </w:drawing>
+      </w:r>
+    </w:p>
+    <w:p/>
+    <w:p/>
+    <w:p>
+      <w:bookmarkStart w:id="0" w:name="_GoBack"/>
+      <w:bookmarkEnd w:id="0"/>
+      <w:r>
+        <w:lastRenderedPageBreak/>
         <w:t xml:space="preserve">Here is most </w:t>
       </w:r>
       <w:r>
-        <w:t>favorited</w:t>
-      </w:r>
-      <w:r>
-        <w:t>/</w:t>
+        <w:t>favorited/</w:t>
       </w:r>
       <w:r>
         <w:t>retweeted dog</w:t>
@@ -206,7 +283,7 @@
                     </pic:cNvPicPr>
                   </pic:nvPicPr>
                   <pic:blipFill>
-                    <a:blip r:embed="rId6" cstate="print">
+                    <a:blip r:embed="rId7" cstate="print">
                       <a:extLst>
                         <a:ext uri="{28A0092B-C50C-407E-A947-70E740481C1C}">
                           <a14:useLocalDpi xmlns:a14="http://schemas.microsoft.com/office/drawing/2010/main" val="0"/>
@@ -239,51 +316,115 @@
       </w:r>
     </w:p>
     <w:p/>
+    <w:p/>
     <w:p>
       <w:r>
-        <w:t xml:space="preserve">Here is the </w:t>
-      </w:r>
-      <w:r>
-        <w:t xml:space="preserve">image of the </w:t>
-      </w:r>
-      <w:r>
-        <w:t xml:space="preserve">dog </w:t>
-      </w:r>
-      <w:r>
-        <w:t xml:space="preserve">(named </w:t>
+        <w:t xml:space="preserve">On an average </w:t>
       </w:r>
       <w:r>
         <w:rPr>
-          <w:rFonts w:ascii="Helvetica" w:hAnsi="Helvetica" w:cs="Helvetica"/>
-          <w:color w:val="000000"/>
-          <w:sz w:val="18"/>
-          <w:szCs w:val="18"/>
+          <w:b/>
+          <w:bCs/>
         </w:rPr>
-        <w:t>Atticus</w:t>
-      </w:r>
-      <w:r>
-        <w:t xml:space="preserve">) </w:t>
-      </w:r>
-      <w:r>
-        <w:t xml:space="preserve">that got the highest </w:t>
-      </w:r>
-      <w:r>
-        <w:t>rating,</w:t>
-      </w:r>
-      <w:r>
-        <w:t xml:space="preserve"> but a prediction</w:t>
-      </w:r>
-      <w:r>
-        <w:t xml:space="preserve"> of his breed couldn’t </w:t>
-      </w:r>
-      <w:r>
-        <w:t xml:space="preserve">be </w:t>
-      </w:r>
-      <w:r>
-        <w:t>made because</w:t>
-      </w:r>
-      <w:r>
-        <w:t xml:space="preserve"> of all the fun stuff he is wearing.</w:t>
+        <w:t>Soft-Coated</w:t>
+      </w:r>
+      <w:r>
+        <w:rPr>
+          <w:b/>
+        </w:rPr>
+        <w:t xml:space="preserve"> </w:t>
+      </w:r>
+      <w:r>
+        <w:rPr>
+          <w:b/>
+        </w:rPr>
+        <w:t xml:space="preserve">Wheaten </w:t>
+      </w:r>
+      <w:r>
+        <w:rPr>
+          <w:b/>
+        </w:rPr>
+        <w:t>T</w:t>
+      </w:r>
+      <w:r>
+        <w:rPr>
+          <w:b/>
+        </w:rPr>
+        <w:t>errier</w:t>
+      </w:r>
+      <w:r>
+        <w:t xml:space="preserve"> </w:t>
+      </w:r>
+      <w:r>
+        <w:t>dog</w:t>
+      </w:r>
+      <w:r>
+        <w:t xml:space="preserve"> breeds</w:t>
+      </w:r>
+      <w:r>
+        <w:t xml:space="preserve"> get</w:t>
+      </w:r>
+      <w:r>
+        <w:t>s</w:t>
+      </w:r>
+      <w:r>
+        <w:t xml:space="preserve"> high rating when compared to other dog</w:t>
+      </w:r>
+      <w:r>
+        <w:t xml:space="preserve"> breeds</w:t>
+      </w:r>
+      <w:r>
+        <w:t xml:space="preserve">. Although not preferred </w:t>
+      </w:r>
+      <w:r>
+        <w:rPr>
+          <w:b/>
+        </w:rPr>
+        <w:t>@</w:t>
+      </w:r>
+      <w:proofErr w:type="spellStart"/>
+      <w:r>
+        <w:rPr>
+          <w:b/>
+        </w:rPr>
+        <w:t>weratedogs</w:t>
+      </w:r>
+      <w:proofErr w:type="spellEnd"/>
+      <w:r>
+        <w:t xml:space="preserve"> also rated some other animals</w:t>
+      </w:r>
+      <w:r>
+        <w:t>/things</w:t>
+      </w:r>
+      <w:r>
+        <w:t xml:space="preserve"> and </w:t>
+      </w:r>
+      <w:r>
+        <w:t xml:space="preserve">quite surprisingly </w:t>
+      </w:r>
+      <w:r>
+        <w:t xml:space="preserve">their ratings </w:t>
+      </w:r>
+      <w:r>
+        <w:t xml:space="preserve">on an average is </w:t>
+      </w:r>
+      <w:r>
+        <w:t>higher</w:t>
+      </w:r>
+      <w:r>
+        <w:t xml:space="preserve"> </w:t>
+      </w:r>
+      <w:r>
+        <w:t>than</w:t>
+      </w:r>
+      <w:r>
+        <w:t xml:space="preserve"> dog ratings</w:t>
+      </w:r>
+      <w:r>
+        <w:t>.</w:t>
+      </w:r>
+      <w:r>
+        <w:t xml:space="preserve"> This high average can be attributed to above dog Atticus who is not identified as dog by prediction engine. Below chart represents top 5 dog breeds with high average rating.</w:t>
       </w:r>
     </w:p>
     <w:p>
@@ -295,10 +436,10 @@
           <w:noProof/>
         </w:rPr>
         <w:drawing>
-          <wp:inline distT="0" distB="0" distL="0" distR="0" wp14:anchorId="0130CEAE" wp14:editId="00628C0F">
-            <wp:extent cx="1681706" cy="2171700"/>
+          <wp:inline distT="0" distB="0" distL="0" distR="0" wp14:anchorId="017ABB89" wp14:editId="07D38715">
+            <wp:extent cx="6568440" cy="4739640"/>
             <wp:effectExtent l="0" t="0" r="0" b="0"/>
-            <wp:docPr id="3" name="Picture 3"/>
+            <wp:docPr id="4" name="Picture 4" descr="C:\Users\VElango\AppData\Local\Microsoft\Windows\INetCache\Content.MSO\3CDD8F39.tmp"/>
             <wp:cNvGraphicFramePr>
               <a:graphicFrameLocks xmlns:a="http://schemas.openxmlformats.org/drawingml/2006/main" noChangeAspect="1"/>
             </wp:cNvGraphicFramePr>
@@ -306,128 +447,7 @@
               <a:graphicData uri="http://schemas.openxmlformats.org/drawingml/2006/picture">
                 <pic:pic xmlns:pic="http://schemas.openxmlformats.org/drawingml/2006/picture">
                   <pic:nvPicPr>
-                    <pic:cNvPr id="0" name="Picture 5"/>
-                    <pic:cNvPicPr>
-                      <a:picLocks noChangeAspect="1" noChangeArrowheads="1"/>
-                    </pic:cNvPicPr>
-                  </pic:nvPicPr>
-                  <pic:blipFill>
-                    <a:blip r:embed="rId7">
-                      <a:extLst>
-                        <a:ext uri="{28A0092B-C50C-407E-A947-70E740481C1C}">
-                          <a14:useLocalDpi xmlns:a14="http://schemas.microsoft.com/office/drawing/2010/main" val="0"/>
-                        </a:ext>
-                      </a:extLst>
-                    </a:blip>
-                    <a:srcRect/>
-                    <a:stretch>
-                      <a:fillRect/>
-                    </a:stretch>
-                  </pic:blipFill>
-                  <pic:spPr bwMode="auto">
-                    <a:xfrm>
-                      <a:off x="0" y="0"/>
-                      <a:ext cx="1700679" cy="2196201"/>
-                    </a:xfrm>
-                    <a:prstGeom prst="rect">
-                      <a:avLst/>
-                    </a:prstGeom>
-                    <a:noFill/>
-                    <a:ln>
-                      <a:noFill/>
-                    </a:ln>
-                  </pic:spPr>
-                </pic:pic>
-              </a:graphicData>
-            </a:graphic>
-          </wp:inline>
-        </w:drawing>
-      </w:r>
-    </w:p>
-    <w:p/>
-    <w:p>
-      <w:r>
-        <w:t xml:space="preserve">On an average </w:t>
-      </w:r>
-      <w:r>
-        <w:rPr>
-          <w:b/>
-          <w:bCs/>
-        </w:rPr>
-        <w:t>Clumber Spaniel</w:t>
-      </w:r>
-      <w:r>
-        <w:t xml:space="preserve"> dog</w:t>
-      </w:r>
-      <w:r>
-        <w:t xml:space="preserve"> breeds</w:t>
-      </w:r>
-      <w:r>
-        <w:t xml:space="preserve"> get</w:t>
-      </w:r>
-      <w:r>
-        <w:t>s</w:t>
-      </w:r>
-      <w:r>
-        <w:t xml:space="preserve"> high rating when compared to other dogs</w:t>
-      </w:r>
-      <w:r>
-        <w:t xml:space="preserve">. Although not preferred </w:t>
-      </w:r>
-      <w:r>
-        <w:t>@</w:t>
-      </w:r>
-      <w:proofErr w:type="spellStart"/>
-      <w:r>
-        <w:t>weratedogs</w:t>
-      </w:r>
-      <w:proofErr w:type="spellEnd"/>
-      <w:r>
-        <w:t xml:space="preserve"> also rated some other animals</w:t>
-      </w:r>
-      <w:r>
-        <w:t>/things</w:t>
-      </w:r>
-      <w:r>
-        <w:t xml:space="preserve"> and </w:t>
-      </w:r>
-      <w:r>
-        <w:t xml:space="preserve">quite surprisingly </w:t>
-      </w:r>
-      <w:r>
-        <w:t xml:space="preserve">their ratings </w:t>
-      </w:r>
-      <w:r>
-        <w:t>on an average is very close</w:t>
-      </w:r>
-      <w:r>
-        <w:t xml:space="preserve"> to dog ratings</w:t>
-      </w:r>
-      <w:r>
-        <w:t>.</w:t>
-      </w:r>
-    </w:p>
-    <w:p>
-      <w:pPr>
-        <w:jc w:val="center"/>
-      </w:pPr>
-      <w:r>
-        <w:rPr>
-          <w:noProof/>
-        </w:rPr>
-        <w:drawing>
-          <wp:inline distT="0" distB="0" distL="0" distR="0" wp14:anchorId="0ECC7171" wp14:editId="664E2FE4">
-            <wp:extent cx="6425168" cy="4712677"/>
-            <wp:effectExtent l="0" t="0" r="0" b="0"/>
-            <wp:docPr id="5" name="Picture 5" descr="C:\Users\vijay\AppData\Local\Packages\Microsoft.Office.Desktop_8wekyb3d8bbwe\AC\INetCache\Content.MSO\A7829BE0.tmp"/>
-            <wp:cNvGraphicFramePr>
-              <a:graphicFrameLocks xmlns:a="http://schemas.openxmlformats.org/drawingml/2006/main" noChangeAspect="1"/>
-            </wp:cNvGraphicFramePr>
-            <a:graphic xmlns:a="http://schemas.openxmlformats.org/drawingml/2006/main">
-              <a:graphicData uri="http://schemas.openxmlformats.org/drawingml/2006/picture">
-                <pic:pic xmlns:pic="http://schemas.openxmlformats.org/drawingml/2006/picture">
-                  <pic:nvPicPr>
-                    <pic:cNvPr id="0" name="Picture 9" descr="C:\Users\vijay\AppData\Local\Packages\Microsoft.Office.Desktop_8wekyb3d8bbwe\AC\INetCache\Content.MSO\A7829BE0.tmp"/>
+                    <pic:cNvPr id="0" name="Picture 1" descr="C:\Users\VElango\AppData\Local\Microsoft\Windows\INetCache\Content.MSO\3CDD8F39.tmp"/>
                     <pic:cNvPicPr>
                       <a:picLocks noChangeAspect="1" noChangeArrowheads="1"/>
                     </pic:cNvPicPr>
@@ -448,7 +468,7 @@
                   <pic:spPr bwMode="auto">
                     <a:xfrm>
                       <a:off x="0" y="0"/>
-                      <a:ext cx="6452645" cy="4732830"/>
+                      <a:ext cx="6568440" cy="4739640"/>
                     </a:xfrm>
                     <a:prstGeom prst="rect">
                       <a:avLst/>
@@ -470,8 +490,11 @@
         <w:jc w:val="center"/>
       </w:pPr>
     </w:p>
+    <w:p/>
+    <w:p/>
     <w:p>
       <w:r>
+        <w:lastRenderedPageBreak/>
         <w:t xml:space="preserve">When I looked at the </w:t>
       </w:r>
       <w:r>
@@ -495,6 +518,194 @@
         <w:t xml:space="preserve"> the image of dogs predicted with 99.9% confidence.</w:t>
       </w:r>
     </w:p>
+    <w:tbl>
+      <w:tblPr>
+        <w:tblStyle w:val="TableGrid"/>
+        <w:tblW w:w="0" w:type="auto"/>
+        <w:tblBorders>
+          <w:top w:val="none" w:sz="0" w:space="0" w:color="auto"/>
+          <w:left w:val="none" w:sz="0" w:space="0" w:color="auto"/>
+          <w:bottom w:val="none" w:sz="0" w:space="0" w:color="auto"/>
+          <w:right w:val="none" w:sz="0" w:space="0" w:color="auto"/>
+          <w:insideH w:val="none" w:sz="0" w:space="0" w:color="auto"/>
+          <w:insideV w:val="none" w:sz="0" w:space="0" w:color="auto"/>
+        </w:tblBorders>
+        <w:tblLook w:val="04A0" w:firstRow="1" w:lastRow="0" w:firstColumn="1" w:lastColumn="0" w:noHBand="0" w:noVBand="1"/>
+      </w:tblPr>
+      <w:tblGrid>
+        <w:gridCol w:w="10790"/>
+      </w:tblGrid>
+      <w:tr>
+        <w:tc>
+          <w:tcPr>
+            <w:tcW w:w="10790" w:type="dxa"/>
+          </w:tcPr>
+          <w:p>
+            <w:r>
+              <w:rPr>
+                <w:noProof/>
+              </w:rPr>
+              <w:drawing>
+                <wp:inline distT="0" distB="0" distL="0" distR="0" wp14:anchorId="17C3BBC3" wp14:editId="4B06D40C">
+                  <wp:extent cx="1689446" cy="2819400"/>
+                  <wp:effectExtent l="0" t="0" r="0" b="0"/>
+                  <wp:docPr id="6" name="Picture 6"/>
+                  <wp:cNvGraphicFramePr>
+                    <a:graphicFrameLocks xmlns:a="http://schemas.openxmlformats.org/drawingml/2006/main" noChangeAspect="1"/>
+                  </wp:cNvGraphicFramePr>
+                  <a:graphic xmlns:a="http://schemas.openxmlformats.org/drawingml/2006/main">
+                    <a:graphicData uri="http://schemas.openxmlformats.org/drawingml/2006/picture">
+                      <pic:pic xmlns:pic="http://schemas.openxmlformats.org/drawingml/2006/picture">
+                        <pic:nvPicPr>
+                          <pic:cNvPr id="1" name=""/>
+                          <pic:cNvPicPr/>
+                        </pic:nvPicPr>
+                        <pic:blipFill>
+                          <a:blip r:embed="rId9"/>
+                          <a:stretch>
+                            <a:fillRect/>
+                          </a:stretch>
+                        </pic:blipFill>
+                        <pic:spPr>
+                          <a:xfrm>
+                            <a:off x="0" y="0"/>
+                            <a:ext cx="1734495" cy="2894580"/>
+                          </a:xfrm>
+                          <a:prstGeom prst="rect">
+                            <a:avLst/>
+                          </a:prstGeom>
+                        </pic:spPr>
+                      </pic:pic>
+                    </a:graphicData>
+                  </a:graphic>
+                </wp:inline>
+              </w:drawing>
+            </w:r>
+            <w:r>
+              <w:rPr>
+                <w:noProof/>
+              </w:rPr>
+              <w:drawing>
+                <wp:inline distT="0" distB="0" distL="0" distR="0" wp14:anchorId="01FEA2C9" wp14:editId="20B7A84D">
+                  <wp:extent cx="1484635" cy="2698750"/>
+                  <wp:effectExtent l="0" t="0" r="0" b="0"/>
+                  <wp:docPr id="7" name="Picture 7"/>
+                  <wp:cNvGraphicFramePr>
+                    <a:graphicFrameLocks xmlns:a="http://schemas.openxmlformats.org/drawingml/2006/main" noChangeAspect="1"/>
+                  </wp:cNvGraphicFramePr>
+                  <a:graphic xmlns:a="http://schemas.openxmlformats.org/drawingml/2006/main">
+                    <a:graphicData uri="http://schemas.openxmlformats.org/drawingml/2006/picture">
+                      <pic:pic xmlns:pic="http://schemas.openxmlformats.org/drawingml/2006/picture">
+                        <pic:nvPicPr>
+                          <pic:cNvPr id="1" name=""/>
+                          <pic:cNvPicPr/>
+                        </pic:nvPicPr>
+                        <pic:blipFill>
+                          <a:blip r:embed="rId10"/>
+                          <a:stretch>
+                            <a:fillRect/>
+                          </a:stretch>
+                        </pic:blipFill>
+                        <pic:spPr>
+                          <a:xfrm>
+                            <a:off x="0" y="0"/>
+                            <a:ext cx="1537832" cy="2795451"/>
+                          </a:xfrm>
+                          <a:prstGeom prst="rect">
+                            <a:avLst/>
+                          </a:prstGeom>
+                        </pic:spPr>
+                      </pic:pic>
+                    </a:graphicData>
+                  </a:graphic>
+                </wp:inline>
+              </w:drawing>
+            </w:r>
+            <w:r>
+              <w:rPr>
+                <w:noProof/>
+              </w:rPr>
+              <w:drawing>
+                <wp:inline distT="0" distB="0" distL="0" distR="0" wp14:anchorId="63EE43C2" wp14:editId="46AA4ACF">
+                  <wp:extent cx="1819927" cy="2647950"/>
+                  <wp:effectExtent l="0" t="0" r="0" b="0"/>
+                  <wp:docPr id="9" name="Picture 9"/>
+                  <wp:cNvGraphicFramePr>
+                    <a:graphicFrameLocks xmlns:a="http://schemas.openxmlformats.org/drawingml/2006/main" noChangeAspect="1"/>
+                  </wp:cNvGraphicFramePr>
+                  <a:graphic xmlns:a="http://schemas.openxmlformats.org/drawingml/2006/main">
+                    <a:graphicData uri="http://schemas.openxmlformats.org/drawingml/2006/picture">
+                      <pic:pic xmlns:pic="http://schemas.openxmlformats.org/drawingml/2006/picture">
+                        <pic:nvPicPr>
+                          <pic:cNvPr id="1" name=""/>
+                          <pic:cNvPicPr/>
+                        </pic:nvPicPr>
+                        <pic:blipFill>
+                          <a:blip r:embed="rId11"/>
+                          <a:stretch>
+                            <a:fillRect/>
+                          </a:stretch>
+                        </pic:blipFill>
+                        <pic:spPr>
+                          <a:xfrm>
+                            <a:off x="0" y="0"/>
+                            <a:ext cx="1873652" cy="2726118"/>
+                          </a:xfrm>
+                          <a:prstGeom prst="rect">
+                            <a:avLst/>
+                          </a:prstGeom>
+                        </pic:spPr>
+                      </pic:pic>
+                    </a:graphicData>
+                  </a:graphic>
+                </wp:inline>
+              </w:drawing>
+            </w:r>
+            <w:r>
+              <w:rPr>
+                <w:noProof/>
+              </w:rPr>
+              <w:drawing>
+                <wp:inline distT="0" distB="0" distL="0" distR="0" wp14:anchorId="1B63A3D5" wp14:editId="0A9CD339">
+                  <wp:extent cx="1607195" cy="1384300"/>
+                  <wp:effectExtent l="0" t="0" r="0" b="0"/>
+                  <wp:docPr id="10" name="Picture 10"/>
+                  <wp:cNvGraphicFramePr>
+                    <a:graphicFrameLocks xmlns:a="http://schemas.openxmlformats.org/drawingml/2006/main" noChangeAspect="1"/>
+                  </wp:cNvGraphicFramePr>
+                  <a:graphic xmlns:a="http://schemas.openxmlformats.org/drawingml/2006/main">
+                    <a:graphicData uri="http://schemas.openxmlformats.org/drawingml/2006/picture">
+                      <pic:pic xmlns:pic="http://schemas.openxmlformats.org/drawingml/2006/picture">
+                        <pic:nvPicPr>
+                          <pic:cNvPr id="1" name=""/>
+                          <pic:cNvPicPr/>
+                        </pic:nvPicPr>
+                        <pic:blipFill>
+                          <a:blip r:embed="rId12"/>
+                          <a:stretch>
+                            <a:fillRect/>
+                          </a:stretch>
+                        </pic:blipFill>
+                        <pic:spPr>
+                          <a:xfrm>
+                            <a:off x="0" y="0"/>
+                            <a:ext cx="1634026" cy="1407410"/>
+                          </a:xfrm>
+                          <a:prstGeom prst="rect">
+                            <a:avLst/>
+                          </a:prstGeom>
+                        </pic:spPr>
+                      </pic:pic>
+                    </a:graphicData>
+                  </a:graphic>
+                </wp:inline>
+              </w:drawing>
+            </w:r>
+          </w:p>
+        </w:tc>
+      </w:tr>
+    </w:tbl>
+    <w:p/>
     <w:p>
       <w:pPr>
         <w:jc w:val="center"/>
@@ -503,133 +714,7 @@
         <w:rPr>
           <w:noProof/>
         </w:rPr>
-        <w:drawing>
-          <wp:inline distT="0" distB="0" distL="0" distR="0" wp14:anchorId="36BEF35C" wp14:editId="4B08E967">
-            <wp:extent cx="1689446" cy="2819400"/>
-            <wp:effectExtent l="0" t="0" r="0" b="0"/>
-            <wp:docPr id="6" name="Picture 6"/>
-            <wp:cNvGraphicFramePr>
-              <a:graphicFrameLocks xmlns:a="http://schemas.openxmlformats.org/drawingml/2006/main" noChangeAspect="1"/>
-            </wp:cNvGraphicFramePr>
-            <a:graphic xmlns:a="http://schemas.openxmlformats.org/drawingml/2006/main">
-              <a:graphicData uri="http://schemas.openxmlformats.org/drawingml/2006/picture">
-                <pic:pic xmlns:pic="http://schemas.openxmlformats.org/drawingml/2006/picture">
-                  <pic:nvPicPr>
-                    <pic:cNvPr id="1" name=""/>
-                    <pic:cNvPicPr/>
-                  </pic:nvPicPr>
-                  <pic:blipFill>
-                    <a:blip r:embed="rId9"/>
-                    <a:stretch>
-                      <a:fillRect/>
-                    </a:stretch>
-                  </pic:blipFill>
-                  <pic:spPr>
-                    <a:xfrm>
-                      <a:off x="0" y="0"/>
-                      <a:ext cx="1734495" cy="2894580"/>
-                    </a:xfrm>
-                    <a:prstGeom prst="rect">
-                      <a:avLst/>
-                    </a:prstGeom>
-                  </pic:spPr>
-                </pic:pic>
-              </a:graphicData>
-            </a:graphic>
-          </wp:inline>
-        </w:drawing>
-      </w:r>
-      <w:r>
-        <w:rPr>
-          <w:noProof/>
-        </w:rPr>
-        <w:t xml:space="preserve">  </w:t>
-      </w:r>
-      <w:r>
-        <w:rPr>
-          <w:noProof/>
-        </w:rPr>
-        <w:drawing>
-          <wp:inline distT="0" distB="0" distL="0" distR="0" wp14:anchorId="4E3F3818" wp14:editId="6CB1DAA7">
-            <wp:extent cx="1484635" cy="2698750"/>
-            <wp:effectExtent l="0" t="0" r="0" b="0"/>
-            <wp:docPr id="7" name="Picture 7"/>
-            <wp:cNvGraphicFramePr>
-              <a:graphicFrameLocks xmlns:a="http://schemas.openxmlformats.org/drawingml/2006/main" noChangeAspect="1"/>
-            </wp:cNvGraphicFramePr>
-            <a:graphic xmlns:a="http://schemas.openxmlformats.org/drawingml/2006/main">
-              <a:graphicData uri="http://schemas.openxmlformats.org/drawingml/2006/picture">
-                <pic:pic xmlns:pic="http://schemas.openxmlformats.org/drawingml/2006/picture">
-                  <pic:nvPicPr>
-                    <pic:cNvPr id="1" name=""/>
-                    <pic:cNvPicPr/>
-                  </pic:nvPicPr>
-                  <pic:blipFill>
-                    <a:blip r:embed="rId10"/>
-                    <a:stretch>
-                      <a:fillRect/>
-                    </a:stretch>
-                  </pic:blipFill>
-                  <pic:spPr>
-                    <a:xfrm>
-                      <a:off x="0" y="0"/>
-                      <a:ext cx="1537832" cy="2795451"/>
-                    </a:xfrm>
-                    <a:prstGeom prst="rect">
-                      <a:avLst/>
-                    </a:prstGeom>
-                  </pic:spPr>
-                </pic:pic>
-              </a:graphicData>
-            </a:graphic>
-          </wp:inline>
-        </w:drawing>
-      </w:r>
-      <w:r>
-        <w:rPr>
-          <w:noProof/>
-        </w:rPr>
-        <w:t xml:space="preserve">  </w:t>
-      </w:r>
-      <w:r>
-        <w:rPr>
-          <w:noProof/>
-        </w:rPr>
-        <w:drawing>
-          <wp:inline distT="0" distB="0" distL="0" distR="0" wp14:anchorId="01F66934" wp14:editId="00270DD1">
-            <wp:extent cx="1819927" cy="2647950"/>
-            <wp:effectExtent l="0" t="0" r="0" b="0"/>
-            <wp:docPr id="9" name="Picture 9"/>
-            <wp:cNvGraphicFramePr>
-              <a:graphicFrameLocks xmlns:a="http://schemas.openxmlformats.org/drawingml/2006/main" noChangeAspect="1"/>
-            </wp:cNvGraphicFramePr>
-            <a:graphic xmlns:a="http://schemas.openxmlformats.org/drawingml/2006/main">
-              <a:graphicData uri="http://schemas.openxmlformats.org/drawingml/2006/picture">
-                <pic:pic xmlns:pic="http://schemas.openxmlformats.org/drawingml/2006/picture">
-                  <pic:nvPicPr>
-                    <pic:cNvPr id="1" name=""/>
-                    <pic:cNvPicPr/>
-                  </pic:nvPicPr>
-                  <pic:blipFill>
-                    <a:blip r:embed="rId11"/>
-                    <a:stretch>
-                      <a:fillRect/>
-                    </a:stretch>
-                  </pic:blipFill>
-                  <pic:spPr>
-                    <a:xfrm>
-                      <a:off x="0" y="0"/>
-                      <a:ext cx="1873652" cy="2726118"/>
-                    </a:xfrm>
-                    <a:prstGeom prst="rect">
-                      <a:avLst/>
-                    </a:prstGeom>
-                  </pic:spPr>
-                </pic:pic>
-              </a:graphicData>
-            </a:graphic>
-          </wp:inline>
-        </w:drawing>
+        <w:t xml:space="preserve">    </w:t>
       </w:r>
       <w:r>
         <w:rPr>
@@ -643,52 +728,9 @@
         </w:rPr>
         <w:t xml:space="preserve"> </w:t>
       </w:r>
-      <w:r>
-        <w:rPr>
-          <w:noProof/>
-        </w:rPr>
-        <w:drawing>
-          <wp:inline distT="0" distB="0" distL="0" distR="0" wp14:anchorId="22D8A79A" wp14:editId="0F40ED99">
-            <wp:extent cx="1607195" cy="1384300"/>
-            <wp:effectExtent l="0" t="0" r="0" b="0"/>
-            <wp:docPr id="10" name="Picture 10"/>
-            <wp:cNvGraphicFramePr>
-              <a:graphicFrameLocks xmlns:a="http://schemas.openxmlformats.org/drawingml/2006/main" noChangeAspect="1"/>
-            </wp:cNvGraphicFramePr>
-            <a:graphic xmlns:a="http://schemas.openxmlformats.org/drawingml/2006/main">
-              <a:graphicData uri="http://schemas.openxmlformats.org/drawingml/2006/picture">
-                <pic:pic xmlns:pic="http://schemas.openxmlformats.org/drawingml/2006/picture">
-                  <pic:nvPicPr>
-                    <pic:cNvPr id="1" name=""/>
-                    <pic:cNvPicPr/>
-                  </pic:nvPicPr>
-                  <pic:blipFill>
-                    <a:blip r:embed="rId12"/>
-                    <a:stretch>
-                      <a:fillRect/>
-                    </a:stretch>
-                  </pic:blipFill>
-                  <pic:spPr>
-                    <a:xfrm>
-                      <a:off x="0" y="0"/>
-                      <a:ext cx="1634026" cy="1407410"/>
-                    </a:xfrm>
-                    <a:prstGeom prst="rect">
-                      <a:avLst/>
-                    </a:prstGeom>
-                  </pic:spPr>
-                </pic:pic>
-              </a:graphicData>
-            </a:graphic>
-          </wp:inline>
-        </w:drawing>
-      </w:r>
     </w:p>
+    <w:p/>
     <w:p>
-      <w:bookmarkStart w:id="0" w:name="_GoBack"/>
-      <w:bookmarkEnd w:id="0"/>
-    </w:p>
-    <w:p>
       <w:r>
         <w:t xml:space="preserve">Instead of going by the hour, I wanted to look </w:t>
       </w:r>
@@ -708,7 +750,19 @@
         <w:t>prefer to</w:t>
       </w:r>
       <w:r>
-        <w:t xml:space="preserve"> connect socially during evenings &amp; nights. </w:t>
+        <w:t xml:space="preserve"> connect socially during </w:t>
+      </w:r>
+      <w:r>
+        <w:t xml:space="preserve">late </w:t>
+      </w:r>
+      <w:r>
+        <w:t>nights</w:t>
+      </w:r>
+      <w:r>
+        <w:t xml:space="preserve"> the most</w:t>
+      </w:r>
+      <w:r>
+        <w:t xml:space="preserve">. </w:t>
       </w:r>
     </w:p>
     <w:p>
@@ -1473,7 +1527,7 @@
       </w:pPr>
     </w:pPrDefault>
   </w:docDefaults>
-  <w:latentStyles w:defLockedState="0" w:defUIPriority="99" w:defSemiHidden="0" w:defUnhideWhenUsed="0" w:defQFormat="0" w:count="377">
+  <w:latentStyles w:defLockedState="0" w:defUIPriority="99" w:defSemiHidden="0" w:defUnhideWhenUsed="0" w:defQFormat="0" w:count="375">
     <w:lsdException w:name="Normal" w:uiPriority="0" w:qFormat="1"/>
     <w:lsdException w:name="heading 1" w:uiPriority="0" w:qFormat="1"/>
     <w:lsdException w:name="heading 2" w:semiHidden="1" w:uiPriority="0" w:unhideWhenUsed="1" w:qFormat="1"/>
@@ -1579,6 +1633,7 @@
     <w:lsdException w:name="HTML Sample" w:semiHidden="1" w:unhideWhenUsed="1"/>
     <w:lsdException w:name="HTML Typewriter" w:semiHidden="1" w:unhideWhenUsed="1"/>
     <w:lsdException w:name="HTML Variable" w:semiHidden="1" w:unhideWhenUsed="1"/>
+    <w:lsdException w:name="Normal Table" w:semiHidden="1" w:unhideWhenUsed="1"/>
     <w:lsdException w:name="annotation subject" w:semiHidden="1" w:unhideWhenUsed="1"/>
     <w:lsdException w:name="No List" w:semiHidden="1" w:unhideWhenUsed="1"/>
     <w:lsdException w:name="Outline List 1" w:semiHidden="1" w:unhideWhenUsed="1"/>
@@ -1624,9 +1679,11 @@
     <w:lsdException w:name="Table Subtle 1" w:semiHidden="1" w:unhideWhenUsed="1"/>
     <w:lsdException w:name="Table Subtle 2" w:semiHidden="1" w:unhideWhenUsed="1"/>
     <w:lsdException w:name="Table Web 1" w:semiHidden="1" w:unhideWhenUsed="1"/>
+    <w:lsdException w:name="Table Web 2" w:semiHidden="1" w:unhideWhenUsed="1"/>
     <w:lsdException w:name="Table Web 3" w:semiHidden="1" w:unhideWhenUsed="1"/>
     <w:lsdException w:name="Balloon Text" w:semiHidden="1" w:unhideWhenUsed="1"/>
     <w:lsdException w:name="Table Grid" w:uiPriority="59"/>
+    <w:lsdException w:name="Table Theme" w:semiHidden="1" w:unhideWhenUsed="1"/>
     <w:lsdException w:name="Placeholder Text" w:semiHidden="1"/>
     <w:lsdException w:name="No Spacing" w:uiPriority="2" w:qFormat="1"/>
     <w:lsdException w:name="Light Shading" w:uiPriority="60"/>
@@ -1846,8 +1903,6 @@
     <w:lsdException w:name="Smart Hyperlink" w:semiHidden="1" w:unhideWhenUsed="1"/>
     <w:lsdException w:name="Hashtag" w:semiHidden="1" w:unhideWhenUsed="1"/>
     <w:lsdException w:name="Unresolved Mention" w:semiHidden="1" w:unhideWhenUsed="1"/>
-    <w:lsdException w:name="Smart Link" w:semiHidden="1" w:unhideWhenUsed="1"/>
-    <w:lsdException w:name="Smart Link Error" w:semiHidden="1" w:unhideWhenUsed="1"/>
   </w:latentStyles>
   <w:style w:type="paragraph" w:default="1" w:styleId="Normal">
     <w:name w:val="Normal"/>
@@ -2393,6 +2448,55 @@
       <w:spacing w:val="-5"/>
       <w:szCs w:val="28"/>
     </w:rPr>
+  </w:style>
+  <w:style w:type="paragraph" w:styleId="BalloonText">
+    <w:name w:val="Balloon Text"/>
+    <w:basedOn w:val="Normal"/>
+    <w:link w:val="BalloonTextChar"/>
+    <w:uiPriority w:val="99"/>
+    <w:semiHidden/>
+    <w:unhideWhenUsed/>
+    <w:rsid w:val="00E643EA"/>
+    <w:pPr>
+      <w:spacing w:after="0"/>
+    </w:pPr>
+    <w:rPr>
+      <w:rFonts w:ascii="Segoe UI" w:hAnsi="Segoe UI" w:cs="Segoe UI"/>
+      <w:sz w:val="18"/>
+      <w:szCs w:val="18"/>
+    </w:rPr>
+  </w:style>
+  <w:style w:type="character" w:customStyle="1" w:styleId="BalloonTextChar">
+    <w:name w:val="Balloon Text Char"/>
+    <w:basedOn w:val="DefaultParagraphFont"/>
+    <w:link w:val="BalloonText"/>
+    <w:uiPriority w:val="99"/>
+    <w:semiHidden/>
+    <w:rsid w:val="00E643EA"/>
+    <w:rPr>
+      <w:rFonts w:ascii="Segoe UI" w:hAnsi="Segoe UI" w:cs="Segoe UI"/>
+      <w:sz w:val="18"/>
+      <w:szCs w:val="18"/>
+    </w:rPr>
+  </w:style>
+  <w:style w:type="table" w:styleId="TableGrid">
+    <w:name w:val="Table Grid"/>
+    <w:basedOn w:val="TableNormal"/>
+    <w:uiPriority w:val="59"/>
+    <w:rsid w:val="00E643EA"/>
+    <w:pPr>
+      <w:spacing w:after="0"/>
+    </w:pPr>
+    <w:tblPr>
+      <w:tblBorders>
+        <w:top w:val="single" w:sz="4" w:space="0" w:color="auto"/>
+        <w:left w:val="single" w:sz="4" w:space="0" w:color="auto"/>
+        <w:bottom w:val="single" w:sz="4" w:space="0" w:color="auto"/>
+        <w:right w:val="single" w:sz="4" w:space="0" w:color="auto"/>
+        <w:insideH w:val="single" w:sz="4" w:space="0" w:color="auto"/>
+        <w:insideV w:val="single" w:sz="4" w:space="0" w:color="auto"/>
+      </w:tblBorders>
+    </w:tblPr>
   </w:style>
 </w:styles>
 </file>

</xml_diff>

<commit_message>
docs: Modified act_report.pdf based on changes in wrangle_act.ipynb
</commit_message>
<xml_diff>
--- a/act_report.docx
+++ b/act_report.docx
@@ -4,14 +4,17 @@
   <w:body>
     <w:p>
       <w:pPr>
+        <w:spacing w:line="276" w:lineRule="auto"/>
         <w:ind w:left="2160" w:firstLine="720"/>
         <w:rPr>
+          <w:rFonts w:ascii="Calibri" w:hAnsi="Calibri" w:cs="Calibri"/>
           <w:b/>
           <w:bCs/>
         </w:rPr>
       </w:pPr>
       <w:r>
         <w:rPr>
+          <w:rFonts w:ascii="Calibri" w:hAnsi="Calibri" w:cs="Calibri"/>
           <w:b/>
           <w:bCs/>
         </w:rPr>
@@ -20,6 +23,7 @@
       <w:proofErr w:type="spellStart"/>
       <w:r>
         <w:rPr>
+          <w:rFonts w:ascii="Calibri" w:hAnsi="Calibri" w:cs="Calibri"/>
           <w:b/>
           <w:bCs/>
         </w:rPr>
@@ -28,77 +32,158 @@
       <w:proofErr w:type="spellEnd"/>
       <w:r>
         <w:rPr>
+          <w:rFonts w:ascii="Calibri" w:hAnsi="Calibri" w:cs="Calibri"/>
           <w:b/>
           <w:bCs/>
         </w:rPr>
         <w:t>)</w:t>
       </w:r>
     </w:p>
-    <w:p/>
     <w:p>
-      <w:r>
-        <w:t>There is plenty of information available in these three datasets.</w:t>
-      </w:r>
-      <w:r>
-        <w:t xml:space="preserve"> When </w:t>
-      </w:r>
-      <w:proofErr w:type="gramStart"/>
-      <w:r>
-        <w:t>combined together</w:t>
-      </w:r>
-      <w:proofErr w:type="gramEnd"/>
-      <w:r>
-        <w:t xml:space="preserve"> </w:t>
-      </w:r>
-      <w:r>
-        <w:t xml:space="preserve">a </w:t>
-      </w:r>
-      <w:r>
-        <w:t xml:space="preserve">lot of insights could be drawn </w:t>
-      </w:r>
-      <w:r>
-        <w:t>from</w:t>
-      </w:r>
-      <w:r>
-        <w:t xml:space="preserve"> them. The first item that we are going to look at is the source for the tweets. From the chart below, we can see tweets came from </w:t>
-      </w:r>
-      <w:r>
-        <w:t>iPhone</w:t>
-      </w:r>
-      <w:r>
-        <w:t xml:space="preserve">, </w:t>
-      </w:r>
-      <w:r>
-        <w:t>Web Client</w:t>
-      </w:r>
-      <w:r>
-        <w:t xml:space="preserve"> and </w:t>
-      </w:r>
-      <w:r>
-        <w:t>Tweet Deck</w:t>
-      </w:r>
-      <w:r>
-        <w:t xml:space="preserve">. </w:t>
-      </w:r>
-      <w:r>
-        <w:t>iPhone</w:t>
-      </w:r>
-      <w:r>
-        <w:t xml:space="preserve"> seems to be the major source </w:t>
-      </w:r>
-      <w:r>
-        <w:t>of the</w:t>
-      </w:r>
-      <w:r>
-        <w:t xml:space="preserve"> tweets. It shows people highly prefer their phones for connecting socially. Tweet deck is the least used.</w:t>
-      </w:r>
+      <w:pPr>
+        <w:spacing w:line="276" w:lineRule="auto"/>
+        <w:rPr>
+          <w:rFonts w:ascii="Calibri" w:hAnsi="Calibri" w:cs="Calibri"/>
+        </w:rPr>
+      </w:pPr>
     </w:p>
     <w:p>
       <w:pPr>
+        <w:spacing w:line="276" w:lineRule="auto"/>
+        <w:rPr>
+          <w:rFonts w:ascii="Calibri" w:hAnsi="Calibri" w:cs="Calibri"/>
+        </w:rPr>
+      </w:pPr>
+      <w:r>
+        <w:rPr>
+          <w:rFonts w:ascii="Calibri" w:hAnsi="Calibri" w:cs="Calibri"/>
+        </w:rPr>
+        <w:t>There is plenty of information available in these three datasets.</w:t>
+      </w:r>
+      <w:r>
+        <w:rPr>
+          <w:rFonts w:ascii="Calibri" w:hAnsi="Calibri" w:cs="Calibri"/>
+        </w:rPr>
+        <w:t xml:space="preserve"> When </w:t>
+      </w:r>
+      <w:proofErr w:type="gramStart"/>
+      <w:r>
+        <w:rPr>
+          <w:rFonts w:ascii="Calibri" w:hAnsi="Calibri" w:cs="Calibri"/>
+        </w:rPr>
+        <w:t>combined together</w:t>
+      </w:r>
+      <w:proofErr w:type="gramEnd"/>
+      <w:r>
+        <w:rPr>
+          <w:rFonts w:ascii="Calibri" w:hAnsi="Calibri" w:cs="Calibri"/>
+        </w:rPr>
+        <w:t xml:space="preserve"> </w:t>
+      </w:r>
+      <w:r>
+        <w:rPr>
+          <w:rFonts w:ascii="Calibri" w:hAnsi="Calibri" w:cs="Calibri"/>
+        </w:rPr>
+        <w:t xml:space="preserve">a </w:t>
+      </w:r>
+      <w:r>
+        <w:rPr>
+          <w:rFonts w:ascii="Calibri" w:hAnsi="Calibri" w:cs="Calibri"/>
+        </w:rPr>
+        <w:t xml:space="preserve">lot of insights could be drawn </w:t>
+      </w:r>
+      <w:r>
+        <w:rPr>
+          <w:rFonts w:ascii="Calibri" w:hAnsi="Calibri" w:cs="Calibri"/>
+        </w:rPr>
+        <w:t>from</w:t>
+      </w:r>
+      <w:r>
+        <w:rPr>
+          <w:rFonts w:ascii="Calibri" w:hAnsi="Calibri" w:cs="Calibri"/>
+        </w:rPr>
+        <w:t xml:space="preserve"> them. The first item that we are going to look at is the source for the tweets. From the chart below, we can see tweets came from </w:t>
+      </w:r>
+      <w:r>
+        <w:rPr>
+          <w:rFonts w:ascii="Calibri" w:hAnsi="Calibri" w:cs="Calibri"/>
+        </w:rPr>
+        <w:t>iPhone</w:t>
+      </w:r>
+      <w:r>
+        <w:rPr>
+          <w:rFonts w:ascii="Calibri" w:hAnsi="Calibri" w:cs="Calibri"/>
+        </w:rPr>
+        <w:t xml:space="preserve">, </w:t>
+      </w:r>
+      <w:r>
+        <w:rPr>
+          <w:rFonts w:ascii="Calibri" w:hAnsi="Calibri" w:cs="Calibri"/>
+        </w:rPr>
+        <w:t>Web Client</w:t>
+      </w:r>
+      <w:r>
+        <w:rPr>
+          <w:rFonts w:ascii="Calibri" w:hAnsi="Calibri" w:cs="Calibri"/>
+        </w:rPr>
+        <w:t xml:space="preserve"> and </w:t>
+      </w:r>
+      <w:r>
+        <w:rPr>
+          <w:rFonts w:ascii="Calibri" w:hAnsi="Calibri" w:cs="Calibri"/>
+        </w:rPr>
+        <w:t>Tweet Deck</w:t>
+      </w:r>
+      <w:r>
+        <w:rPr>
+          <w:rFonts w:ascii="Calibri" w:hAnsi="Calibri" w:cs="Calibri"/>
+        </w:rPr>
+        <w:t xml:space="preserve">. </w:t>
+      </w:r>
+      <w:r>
+        <w:rPr>
+          <w:rFonts w:ascii="Calibri" w:hAnsi="Calibri" w:cs="Calibri"/>
+        </w:rPr>
+        <w:t>iPhone</w:t>
+      </w:r>
+      <w:r>
+        <w:rPr>
+          <w:rFonts w:ascii="Calibri" w:hAnsi="Calibri" w:cs="Calibri"/>
+        </w:rPr>
+        <w:t xml:space="preserve"> seems to be the major source </w:t>
+      </w:r>
+      <w:r>
+        <w:rPr>
+          <w:rFonts w:ascii="Calibri" w:hAnsi="Calibri" w:cs="Calibri"/>
+        </w:rPr>
+        <w:t>of the</w:t>
+      </w:r>
+      <w:r>
+        <w:rPr>
+          <w:rFonts w:ascii="Calibri" w:hAnsi="Calibri" w:cs="Calibri"/>
+        </w:rPr>
+        <w:t xml:space="preserve"> tweets. It shows people highly prefer their phones </w:t>
+      </w:r>
+      <w:bookmarkStart w:id="0" w:name="_GoBack"/>
+      <w:bookmarkEnd w:id="0"/>
+      <w:r>
+        <w:rPr>
+          <w:rFonts w:ascii="Calibri" w:hAnsi="Calibri" w:cs="Calibri"/>
+        </w:rPr>
+        <w:t>for connecting socially. Tweet deck is the least used.</w:t>
+      </w:r>
+    </w:p>
+    <w:p>
+      <w:pPr>
+        <w:spacing w:line="276" w:lineRule="auto"/>
         <w:jc w:val="center"/>
-      </w:pPr>
-      <w:r>
-        <w:rPr>
+        <w:rPr>
+          <w:rFonts w:ascii="Calibri" w:hAnsi="Calibri" w:cs="Calibri"/>
+        </w:rPr>
+      </w:pPr>
+      <w:r>
+        <w:rPr>
+          <w:rFonts w:ascii="Calibri" w:hAnsi="Calibri" w:cs="Calibri"/>
           <w:noProof/>
         </w:rPr>
         <w:drawing>
@@ -152,12 +237,21 @@
       </w:r>
     </w:p>
     <w:p>
-      <w:r>
+      <w:pPr>
+        <w:spacing w:line="276" w:lineRule="auto"/>
+        <w:rPr>
+          <w:rFonts w:ascii="Calibri" w:hAnsi="Calibri" w:cs="Calibri"/>
+        </w:rPr>
+      </w:pPr>
+      <w:r>
+        <w:rPr>
+          <w:rFonts w:ascii="Calibri" w:hAnsi="Calibri" w:cs="Calibri"/>
+        </w:rPr>
         <w:t xml:space="preserve">Here is the image of the dog (named </w:t>
       </w:r>
       <w:r>
         <w:rPr>
-          <w:rFonts w:ascii="Helvetica" w:hAnsi="Helvetica" w:cs="Helvetica"/>
+          <w:rFonts w:ascii="Calibri" w:hAnsi="Calibri" w:cs="Calibri"/>
           <w:color w:val="000000"/>
           <w:sz w:val="18"/>
           <w:szCs w:val="18"/>
@@ -165,15 +259,23 @@
         <w:t>Atticus</w:t>
       </w:r>
       <w:r>
+        <w:rPr>
+          <w:rFonts w:ascii="Calibri" w:hAnsi="Calibri" w:cs="Calibri"/>
+        </w:rPr>
         <w:t>) that got the highest rating, but a prediction of his breed couldn’t be made because of all the fun stuff he is wearing.</w:t>
       </w:r>
     </w:p>
     <w:p>
       <w:pPr>
+        <w:spacing w:line="276" w:lineRule="auto"/>
         <w:jc w:val="center"/>
-      </w:pPr>
-      <w:r>
-        <w:rPr>
+        <w:rPr>
+          <w:rFonts w:ascii="Calibri" w:hAnsi="Calibri" w:cs="Calibri"/>
+        </w:rPr>
+      </w:pPr>
+      <w:r>
+        <w:rPr>
+          <w:rFonts w:ascii="Calibri" w:hAnsi="Calibri" w:cs="Calibri"/>
           <w:noProof/>
         </w:rPr>
         <w:drawing>
@@ -226,43 +328,74 @@
         </w:drawing>
       </w:r>
     </w:p>
-    <w:p/>
-    <w:p/>
     <w:p>
-      <w:bookmarkStart w:id="0" w:name="_GoBack"/>
-      <w:bookmarkEnd w:id="0"/>
-      <w:r>
+      <w:pPr>
+        <w:spacing w:line="276" w:lineRule="auto"/>
+        <w:rPr>
+          <w:rFonts w:ascii="Calibri" w:hAnsi="Calibri" w:cs="Calibri"/>
+        </w:rPr>
+      </w:pPr>
+      <w:r>
+        <w:rPr>
+          <w:rFonts w:ascii="Calibri" w:hAnsi="Calibri" w:cs="Calibri"/>
+        </w:rPr>
         <w:lastRenderedPageBreak/>
         <w:t xml:space="preserve">Here is most </w:t>
       </w:r>
       <w:r>
+        <w:rPr>
+          <w:rFonts w:ascii="Calibri" w:hAnsi="Calibri" w:cs="Calibri"/>
+        </w:rPr>
         <w:t>favorited/</w:t>
       </w:r>
       <w:r>
+        <w:rPr>
+          <w:rFonts w:ascii="Calibri" w:hAnsi="Calibri" w:cs="Calibri"/>
+        </w:rPr>
         <w:t>retweeted dog</w:t>
       </w:r>
       <w:r>
+        <w:rPr>
+          <w:rFonts w:ascii="Calibri" w:hAnsi="Calibri" w:cs="Calibri"/>
+        </w:rPr>
         <w:t xml:space="preserve"> and </w:t>
       </w:r>
       <w:r>
+        <w:rPr>
+          <w:rFonts w:ascii="Calibri" w:hAnsi="Calibri" w:cs="Calibri"/>
+        </w:rPr>
         <w:t>it</w:t>
       </w:r>
       <w:r>
+        <w:rPr>
+          <w:rFonts w:ascii="Calibri" w:hAnsi="Calibri" w:cs="Calibri"/>
+        </w:rPr>
         <w:t xml:space="preserve"> is a </w:t>
       </w:r>
       <w:r>
+        <w:rPr>
+          <w:rFonts w:ascii="Calibri" w:hAnsi="Calibri" w:cs="Calibri"/>
+        </w:rPr>
         <w:t>Labrador Retriever</w:t>
       </w:r>
       <w:r>
+        <w:rPr>
+          <w:rFonts w:ascii="Calibri" w:hAnsi="Calibri" w:cs="Calibri"/>
+        </w:rPr>
         <w:t>.</w:t>
       </w:r>
     </w:p>
     <w:p>
       <w:pPr>
+        <w:spacing w:line="276" w:lineRule="auto"/>
         <w:jc w:val="center"/>
-      </w:pPr>
-      <w:r>
-        <w:rPr>
+        <w:rPr>
+          <w:rFonts w:ascii="Calibri" w:hAnsi="Calibri" w:cs="Calibri"/>
+        </w:rPr>
+      </w:pPr>
+      <w:r>
+        <w:rPr>
+          <w:rFonts w:ascii="Calibri" w:hAnsi="Calibri" w:cs="Calibri"/>
           <w:noProof/>
         </w:rPr>
         <w:drawing>
@@ -315,14 +448,38 @@
         </w:drawing>
       </w:r>
     </w:p>
-    <w:p/>
-    <w:p/>
     <w:p>
-      <w:r>
+      <w:pPr>
+        <w:spacing w:line="276" w:lineRule="auto"/>
+        <w:rPr>
+          <w:rFonts w:ascii="Calibri" w:hAnsi="Calibri" w:cs="Calibri"/>
+        </w:rPr>
+      </w:pPr>
+    </w:p>
+    <w:p>
+      <w:pPr>
+        <w:spacing w:line="276" w:lineRule="auto"/>
+        <w:rPr>
+          <w:rFonts w:ascii="Calibri" w:hAnsi="Calibri" w:cs="Calibri"/>
+        </w:rPr>
+      </w:pPr>
+    </w:p>
+    <w:p>
+      <w:pPr>
+        <w:spacing w:line="276" w:lineRule="auto"/>
+        <w:rPr>
+          <w:rFonts w:ascii="Calibri" w:hAnsi="Calibri" w:cs="Calibri"/>
+        </w:rPr>
+      </w:pPr>
+      <w:r>
+        <w:rPr>
+          <w:rFonts w:ascii="Calibri" w:hAnsi="Calibri" w:cs="Calibri"/>
+        </w:rPr>
         <w:t xml:space="preserve">On an average </w:t>
       </w:r>
       <w:r>
         <w:rPr>
+          <w:rFonts w:ascii="Calibri" w:hAnsi="Calibri" w:cs="Calibri"/>
           <w:b/>
           <w:bCs/>
         </w:rPr>
@@ -330,109 +487,166 @@
       </w:r>
       <w:r>
         <w:rPr>
+          <w:rFonts w:ascii="Calibri" w:hAnsi="Calibri" w:cs="Calibri"/>
           <w:b/>
         </w:rPr>
         <w:t xml:space="preserve"> </w:t>
       </w:r>
       <w:r>
         <w:rPr>
+          <w:rFonts w:ascii="Calibri" w:hAnsi="Calibri" w:cs="Calibri"/>
           <w:b/>
         </w:rPr>
-        <w:t xml:space="preserve">Wheaten </w:t>
-      </w:r>
-      <w:r>
-        <w:rPr>
+        <w:t>Wheaten Terrier</w:t>
+      </w:r>
+      <w:r>
+        <w:rPr>
+          <w:rFonts w:ascii="Calibri" w:hAnsi="Calibri" w:cs="Calibri"/>
+        </w:rPr>
+        <w:t xml:space="preserve"> </w:t>
+      </w:r>
+      <w:r>
+        <w:rPr>
+          <w:rFonts w:ascii="Calibri" w:hAnsi="Calibri" w:cs="Calibri"/>
+        </w:rPr>
+        <w:t>dog</w:t>
+      </w:r>
+      <w:r>
+        <w:rPr>
+          <w:rFonts w:ascii="Calibri" w:hAnsi="Calibri" w:cs="Calibri"/>
+        </w:rPr>
+        <w:t xml:space="preserve"> breeds</w:t>
+      </w:r>
+      <w:r>
+        <w:rPr>
+          <w:rFonts w:ascii="Calibri" w:hAnsi="Calibri" w:cs="Calibri"/>
+        </w:rPr>
+        <w:t xml:space="preserve"> get</w:t>
+      </w:r>
+      <w:r>
+        <w:rPr>
+          <w:rFonts w:ascii="Calibri" w:hAnsi="Calibri" w:cs="Calibri"/>
+        </w:rPr>
+        <w:t>s</w:t>
+      </w:r>
+      <w:r>
+        <w:rPr>
+          <w:rFonts w:ascii="Calibri" w:hAnsi="Calibri" w:cs="Calibri"/>
+        </w:rPr>
+        <w:t xml:space="preserve"> high rating when compared to other dog</w:t>
+      </w:r>
+      <w:r>
+        <w:rPr>
+          <w:rFonts w:ascii="Calibri" w:hAnsi="Calibri" w:cs="Calibri"/>
+        </w:rPr>
+        <w:t xml:space="preserve"> breeds</w:t>
+      </w:r>
+      <w:r>
+        <w:rPr>
+          <w:rFonts w:ascii="Calibri" w:hAnsi="Calibri" w:cs="Calibri"/>
+        </w:rPr>
+        <w:t xml:space="preserve">. Although not preferred </w:t>
+      </w:r>
+      <w:r>
+        <w:rPr>
+          <w:rFonts w:ascii="Calibri" w:hAnsi="Calibri" w:cs="Calibri"/>
           <w:b/>
         </w:rPr>
-        <w:t>T</w:t>
-      </w:r>
-      <w:r>
-        <w:rPr>
+        <w:t>@</w:t>
+      </w:r>
+      <w:proofErr w:type="spellStart"/>
+      <w:r>
+        <w:rPr>
+          <w:rFonts w:ascii="Calibri" w:hAnsi="Calibri" w:cs="Calibri"/>
           <w:b/>
         </w:rPr>
-        <w:t>errier</w:t>
-      </w:r>
-      <w:r>
+        <w:t>weratedogs</w:t>
+      </w:r>
+      <w:proofErr w:type="spellEnd"/>
+      <w:r>
+        <w:rPr>
+          <w:rFonts w:ascii="Calibri" w:hAnsi="Calibri" w:cs="Calibri"/>
+        </w:rPr>
+        <w:t xml:space="preserve"> also rated some other animals</w:t>
+      </w:r>
+      <w:r>
+        <w:rPr>
+          <w:rFonts w:ascii="Calibri" w:hAnsi="Calibri" w:cs="Calibri"/>
+        </w:rPr>
+        <w:t>/things</w:t>
+      </w:r>
+      <w:r>
+        <w:rPr>
+          <w:rFonts w:ascii="Calibri" w:hAnsi="Calibri" w:cs="Calibri"/>
+        </w:rPr>
+        <w:t xml:space="preserve"> and </w:t>
+      </w:r>
+      <w:r>
+        <w:rPr>
+          <w:rFonts w:ascii="Calibri" w:hAnsi="Calibri" w:cs="Calibri"/>
+        </w:rPr>
+        <w:t xml:space="preserve">quite surprisingly </w:t>
+      </w:r>
+      <w:r>
+        <w:rPr>
+          <w:rFonts w:ascii="Calibri" w:hAnsi="Calibri" w:cs="Calibri"/>
+        </w:rPr>
+        <w:t xml:space="preserve">their ratings </w:t>
+      </w:r>
+      <w:r>
+        <w:rPr>
+          <w:rFonts w:ascii="Calibri" w:hAnsi="Calibri" w:cs="Calibri"/>
+        </w:rPr>
+        <w:t xml:space="preserve">on an average is </w:t>
+      </w:r>
+      <w:r>
+        <w:rPr>
+          <w:rFonts w:ascii="Calibri" w:hAnsi="Calibri" w:cs="Calibri"/>
+        </w:rPr>
+        <w:t>higher</w:t>
+      </w:r>
+      <w:r>
+        <w:rPr>
+          <w:rFonts w:ascii="Calibri" w:hAnsi="Calibri" w:cs="Calibri"/>
+        </w:rPr>
         <w:t xml:space="preserve"> </w:t>
       </w:r>
       <w:r>
-        <w:t>dog</w:t>
-      </w:r>
-      <w:r>
-        <w:t xml:space="preserve"> breeds</w:t>
-      </w:r>
-      <w:r>
-        <w:t xml:space="preserve"> get</w:t>
-      </w:r>
-      <w:r>
-        <w:t>s</w:t>
-      </w:r>
-      <w:r>
-        <w:t xml:space="preserve"> high rating when compared to other dog</w:t>
-      </w:r>
-      <w:r>
-        <w:t xml:space="preserve"> breeds</w:t>
-      </w:r>
-      <w:r>
-        <w:t xml:space="preserve">. Although not preferred </w:t>
-      </w:r>
-      <w:r>
-        <w:rPr>
-          <w:b/>
-        </w:rPr>
-        <w:t>@</w:t>
-      </w:r>
-      <w:proofErr w:type="spellStart"/>
-      <w:r>
-        <w:rPr>
-          <w:b/>
-        </w:rPr>
-        <w:t>weratedogs</w:t>
-      </w:r>
-      <w:proofErr w:type="spellEnd"/>
-      <w:r>
-        <w:t xml:space="preserve"> also rated some other animals</w:t>
-      </w:r>
-      <w:r>
-        <w:t>/things</w:t>
-      </w:r>
-      <w:r>
-        <w:t xml:space="preserve"> and </w:t>
-      </w:r>
-      <w:r>
-        <w:t xml:space="preserve">quite surprisingly </w:t>
-      </w:r>
-      <w:r>
-        <w:t xml:space="preserve">their ratings </w:t>
-      </w:r>
-      <w:r>
-        <w:t xml:space="preserve">on an average is </w:t>
-      </w:r>
-      <w:r>
-        <w:t>higher</w:t>
-      </w:r>
-      <w:r>
-        <w:t xml:space="preserve"> </w:t>
-      </w:r>
-      <w:r>
+        <w:rPr>
+          <w:rFonts w:ascii="Calibri" w:hAnsi="Calibri" w:cs="Calibri"/>
+        </w:rPr>
         <w:t>than</w:t>
       </w:r>
       <w:r>
+        <w:rPr>
+          <w:rFonts w:ascii="Calibri" w:hAnsi="Calibri" w:cs="Calibri"/>
+        </w:rPr>
         <w:t xml:space="preserve"> dog ratings</w:t>
       </w:r>
       <w:r>
+        <w:rPr>
+          <w:rFonts w:ascii="Calibri" w:hAnsi="Calibri" w:cs="Calibri"/>
+        </w:rPr>
         <w:t>.</w:t>
       </w:r>
       <w:r>
+        <w:rPr>
+          <w:rFonts w:ascii="Calibri" w:hAnsi="Calibri" w:cs="Calibri"/>
+        </w:rPr>
         <w:t xml:space="preserve"> This high average can be attributed to above dog Atticus who is not identified as dog by prediction engine. Below chart represents top 5 dog breeds with high average rating.</w:t>
       </w:r>
     </w:p>
     <w:p>
       <w:pPr>
+        <w:spacing w:line="276" w:lineRule="auto"/>
         <w:jc w:val="center"/>
-      </w:pPr>
-      <w:r>
-        <w:rPr>
+        <w:rPr>
+          <w:rFonts w:ascii="Calibri" w:hAnsi="Calibri" w:cs="Calibri"/>
+        </w:rPr>
+      </w:pPr>
+      <w:r>
+        <w:rPr>
+          <w:rFonts w:ascii="Calibri" w:hAnsi="Calibri" w:cs="Calibri"/>
           <w:noProof/>
         </w:rPr>
         <w:drawing>
@@ -487,36 +701,20 @@
     </w:p>
     <w:p>
       <w:pPr>
+        <w:spacing w:line="276" w:lineRule="auto"/>
         <w:jc w:val="center"/>
+        <w:rPr>
+          <w:rFonts w:ascii="Calibri" w:hAnsi="Calibri" w:cs="Calibri"/>
+        </w:rPr>
       </w:pPr>
     </w:p>
-    <w:p/>
-    <w:p/>
     <w:p>
-      <w:r>
-        <w:lastRenderedPageBreak/>
-        <w:t xml:space="preserve">When I looked at the </w:t>
-      </w:r>
-      <w:r>
-        <w:t xml:space="preserve">confidence with which the dog breeds were matched, it is surprising to see such high efficiency. Any breed that was predicted with .95% </w:t>
-      </w:r>
-      <w:r>
-        <w:t xml:space="preserve">or more </w:t>
-      </w:r>
-      <w:r>
-        <w:t>were correct.</w:t>
-      </w:r>
-      <w:r>
-        <w:t xml:space="preserve"> Below </w:t>
-      </w:r>
-      <w:proofErr w:type="gramStart"/>
-      <w:r>
-        <w:t>are</w:t>
-      </w:r>
-      <w:proofErr w:type="gramEnd"/>
-      <w:r>
-        <w:t xml:space="preserve"> the image of dogs predicted with 99.9% confidence.</w:t>
-      </w:r>
+      <w:pPr>
+        <w:spacing w:line="276" w:lineRule="auto"/>
+        <w:rPr>
+          <w:rFonts w:ascii="Calibri" w:hAnsi="Calibri" w:cs="Calibri"/>
+        </w:rPr>
+      </w:pPr>
     </w:p>
     <w:tbl>
       <w:tblPr>
@@ -533,244 +731,450 @@
         <w:tblLook w:val="04A0" w:firstRow="1" w:lastRow="0" w:firstColumn="1" w:lastColumn="0" w:noHBand="0" w:noVBand="1"/>
       </w:tblPr>
       <w:tblGrid>
-        <w:gridCol w:w="10790"/>
+        <w:gridCol w:w="10800"/>
       </w:tblGrid>
       <w:tr>
         <w:tc>
           <w:tcPr>
-            <w:tcW w:w="10790" w:type="dxa"/>
+            <w:tcW w:w="10800" w:type="dxa"/>
           </w:tcPr>
           <w:p>
+            <w:pPr>
+              <w:spacing w:line="276" w:lineRule="auto"/>
+              <w:rPr>
+                <w:rFonts w:ascii="Calibri" w:hAnsi="Calibri" w:cs="Calibri"/>
+              </w:rPr>
+            </w:pPr>
+          </w:p>
+          <w:p>
+            <w:pPr>
+              <w:spacing w:line="276" w:lineRule="auto"/>
+              <w:rPr>
+                <w:rFonts w:ascii="Calibri" w:hAnsi="Calibri" w:cs="Calibri"/>
+              </w:rPr>
+            </w:pPr>
             <w:r>
               <w:rPr>
-                <w:noProof/>
+                <w:rFonts w:ascii="Calibri" w:hAnsi="Calibri" w:cs="Calibri"/>
               </w:rPr>
-              <w:drawing>
-                <wp:inline distT="0" distB="0" distL="0" distR="0" wp14:anchorId="17C3BBC3" wp14:editId="4B06D40C">
-                  <wp:extent cx="1689446" cy="2819400"/>
-                  <wp:effectExtent l="0" t="0" r="0" b="0"/>
-                  <wp:docPr id="6" name="Picture 6"/>
-                  <wp:cNvGraphicFramePr>
-                    <a:graphicFrameLocks xmlns:a="http://schemas.openxmlformats.org/drawingml/2006/main" noChangeAspect="1"/>
-                  </wp:cNvGraphicFramePr>
-                  <a:graphic xmlns:a="http://schemas.openxmlformats.org/drawingml/2006/main">
-                    <a:graphicData uri="http://schemas.openxmlformats.org/drawingml/2006/picture">
-                      <pic:pic xmlns:pic="http://schemas.openxmlformats.org/drawingml/2006/picture">
-                        <pic:nvPicPr>
-                          <pic:cNvPr id="1" name=""/>
-                          <pic:cNvPicPr/>
-                        </pic:nvPicPr>
-                        <pic:blipFill>
-                          <a:blip r:embed="rId9"/>
-                          <a:stretch>
-                            <a:fillRect/>
-                          </a:stretch>
-                        </pic:blipFill>
-                        <pic:spPr>
-                          <a:xfrm>
-                            <a:off x="0" y="0"/>
-                            <a:ext cx="1734495" cy="2894580"/>
-                          </a:xfrm>
-                          <a:prstGeom prst="rect">
-                            <a:avLst/>
-                          </a:prstGeom>
-                        </pic:spPr>
-                      </pic:pic>
-                    </a:graphicData>
-                  </a:graphic>
-                </wp:inline>
-              </w:drawing>
+              <w:t xml:space="preserve">When I looked at the </w:t>
             </w:r>
             <w:r>
               <w:rPr>
-                <w:noProof/>
+                <w:rFonts w:ascii="Calibri" w:hAnsi="Calibri" w:cs="Calibri"/>
               </w:rPr>
-              <w:drawing>
-                <wp:inline distT="0" distB="0" distL="0" distR="0" wp14:anchorId="01FEA2C9" wp14:editId="20B7A84D">
-                  <wp:extent cx="1484635" cy="2698750"/>
-                  <wp:effectExtent l="0" t="0" r="0" b="0"/>
-                  <wp:docPr id="7" name="Picture 7"/>
-                  <wp:cNvGraphicFramePr>
-                    <a:graphicFrameLocks xmlns:a="http://schemas.openxmlformats.org/drawingml/2006/main" noChangeAspect="1"/>
-                  </wp:cNvGraphicFramePr>
-                  <a:graphic xmlns:a="http://schemas.openxmlformats.org/drawingml/2006/main">
-                    <a:graphicData uri="http://schemas.openxmlformats.org/drawingml/2006/picture">
-                      <pic:pic xmlns:pic="http://schemas.openxmlformats.org/drawingml/2006/picture">
-                        <pic:nvPicPr>
-                          <pic:cNvPr id="1" name=""/>
-                          <pic:cNvPicPr/>
-                        </pic:nvPicPr>
-                        <pic:blipFill>
-                          <a:blip r:embed="rId10"/>
-                          <a:stretch>
-                            <a:fillRect/>
-                          </a:stretch>
-                        </pic:blipFill>
-                        <pic:spPr>
-                          <a:xfrm>
-                            <a:off x="0" y="0"/>
-                            <a:ext cx="1537832" cy="2795451"/>
-                          </a:xfrm>
-                          <a:prstGeom prst="rect">
-                            <a:avLst/>
-                          </a:prstGeom>
-                        </pic:spPr>
-                      </pic:pic>
-                    </a:graphicData>
-                  </a:graphic>
-                </wp:inline>
-              </w:drawing>
+              <w:t xml:space="preserve">confidence with which the dog breeds were matched, it is surprising to see such high efficiency. Any breed that was predicted with .95% </w:t>
             </w:r>
             <w:r>
               <w:rPr>
-                <w:noProof/>
+                <w:rFonts w:ascii="Calibri" w:hAnsi="Calibri" w:cs="Calibri"/>
               </w:rPr>
-              <w:drawing>
-                <wp:inline distT="0" distB="0" distL="0" distR="0" wp14:anchorId="63EE43C2" wp14:editId="46AA4ACF">
-                  <wp:extent cx="1819927" cy="2647950"/>
-                  <wp:effectExtent l="0" t="0" r="0" b="0"/>
-                  <wp:docPr id="9" name="Picture 9"/>
-                  <wp:cNvGraphicFramePr>
-                    <a:graphicFrameLocks xmlns:a="http://schemas.openxmlformats.org/drawingml/2006/main" noChangeAspect="1"/>
-                  </wp:cNvGraphicFramePr>
-                  <a:graphic xmlns:a="http://schemas.openxmlformats.org/drawingml/2006/main">
-                    <a:graphicData uri="http://schemas.openxmlformats.org/drawingml/2006/picture">
-                      <pic:pic xmlns:pic="http://schemas.openxmlformats.org/drawingml/2006/picture">
-                        <pic:nvPicPr>
-                          <pic:cNvPr id="1" name=""/>
-                          <pic:cNvPicPr/>
-                        </pic:nvPicPr>
-                        <pic:blipFill>
-                          <a:blip r:embed="rId11"/>
-                          <a:stretch>
-                            <a:fillRect/>
-                          </a:stretch>
-                        </pic:blipFill>
-                        <pic:spPr>
-                          <a:xfrm>
-                            <a:off x="0" y="0"/>
-                            <a:ext cx="1873652" cy="2726118"/>
-                          </a:xfrm>
-                          <a:prstGeom prst="rect">
-                            <a:avLst/>
-                          </a:prstGeom>
-                        </pic:spPr>
-                      </pic:pic>
-                    </a:graphicData>
-                  </a:graphic>
-                </wp:inline>
-              </w:drawing>
+              <w:t xml:space="preserve">or more </w:t>
             </w:r>
             <w:r>
               <w:rPr>
-                <w:noProof/>
+                <w:rFonts w:ascii="Calibri" w:hAnsi="Calibri" w:cs="Calibri"/>
               </w:rPr>
-              <w:drawing>
-                <wp:inline distT="0" distB="0" distL="0" distR="0" wp14:anchorId="1B63A3D5" wp14:editId="0A9CD339">
-                  <wp:extent cx="1607195" cy="1384300"/>
-                  <wp:effectExtent l="0" t="0" r="0" b="0"/>
-                  <wp:docPr id="10" name="Picture 10"/>
-                  <wp:cNvGraphicFramePr>
-                    <a:graphicFrameLocks xmlns:a="http://schemas.openxmlformats.org/drawingml/2006/main" noChangeAspect="1"/>
-                  </wp:cNvGraphicFramePr>
-                  <a:graphic xmlns:a="http://schemas.openxmlformats.org/drawingml/2006/main">
-                    <a:graphicData uri="http://schemas.openxmlformats.org/drawingml/2006/picture">
-                      <pic:pic xmlns:pic="http://schemas.openxmlformats.org/drawingml/2006/picture">
-                        <pic:nvPicPr>
-                          <pic:cNvPr id="1" name=""/>
-                          <pic:cNvPicPr/>
-                        </pic:nvPicPr>
-                        <pic:blipFill>
-                          <a:blip r:embed="rId12"/>
-                          <a:stretch>
-                            <a:fillRect/>
-                          </a:stretch>
-                        </pic:blipFill>
-                        <pic:spPr>
-                          <a:xfrm>
-                            <a:off x="0" y="0"/>
-                            <a:ext cx="1634026" cy="1407410"/>
-                          </a:xfrm>
-                          <a:prstGeom prst="rect">
-                            <a:avLst/>
-                          </a:prstGeom>
-                        </pic:spPr>
-                      </pic:pic>
-                    </a:graphicData>
-                  </a:graphic>
-                </wp:inline>
-              </w:drawing>
+              <w:t>were correct.</w:t>
             </w:r>
+            <w:r>
+              <w:rPr>
+                <w:rFonts w:ascii="Calibri" w:hAnsi="Calibri" w:cs="Calibri"/>
+              </w:rPr>
+              <w:t xml:space="preserve"> Below </w:t>
+            </w:r>
+            <w:proofErr w:type="gramStart"/>
+            <w:r>
+              <w:rPr>
+                <w:rFonts w:ascii="Calibri" w:hAnsi="Calibri" w:cs="Calibri"/>
+              </w:rPr>
+              <w:t>are</w:t>
+            </w:r>
+            <w:proofErr w:type="gramEnd"/>
+            <w:r>
+              <w:rPr>
+                <w:rFonts w:ascii="Calibri" w:hAnsi="Calibri" w:cs="Calibri"/>
+              </w:rPr>
+              <w:t xml:space="preserve"> the image of </w:t>
+            </w:r>
+            <w:r>
+              <w:rPr>
+                <w:rFonts w:ascii="Calibri" w:hAnsi="Calibri" w:cs="Calibri"/>
+              </w:rPr>
+              <w:t xml:space="preserve">top 5 </w:t>
+            </w:r>
+            <w:r>
+              <w:rPr>
+                <w:rFonts w:ascii="Calibri" w:hAnsi="Calibri" w:cs="Calibri"/>
+              </w:rPr>
+              <w:t>dogs predicted with</w:t>
+            </w:r>
+            <w:r>
+              <w:rPr>
+                <w:rFonts w:ascii="Calibri" w:hAnsi="Calibri" w:cs="Calibri"/>
+              </w:rPr>
+              <w:t xml:space="preserve"> more than 99.9</w:t>
+            </w:r>
+            <w:r>
+              <w:rPr>
+                <w:rFonts w:ascii="Calibri" w:hAnsi="Calibri" w:cs="Calibri"/>
+              </w:rPr>
+              <w:t>% confidence.</w:t>
+            </w:r>
+          </w:p>
+          <w:p>
+            <w:pPr>
+              <w:spacing w:line="276" w:lineRule="auto"/>
+              <w:rPr>
+                <w:rFonts w:ascii="Calibri" w:hAnsi="Calibri" w:cs="Calibri"/>
+              </w:rPr>
+            </w:pPr>
+          </w:p>
+          <w:p>
+            <w:pPr>
+              <w:spacing w:line="276" w:lineRule="auto"/>
+              <w:rPr>
+                <w:rFonts w:ascii="Calibri" w:hAnsi="Calibri" w:cs="Calibri"/>
+              </w:rPr>
+            </w:pPr>
+          </w:p>
+          <w:tbl>
+            <w:tblPr>
+              <w:tblStyle w:val="TableGrid"/>
+              <w:tblW w:w="0" w:type="auto"/>
+              <w:tblBorders>
+                <w:top w:val="none" w:sz="0" w:space="0" w:color="auto"/>
+                <w:left w:val="none" w:sz="0" w:space="0" w:color="auto"/>
+                <w:bottom w:val="none" w:sz="0" w:space="0" w:color="auto"/>
+                <w:right w:val="none" w:sz="0" w:space="0" w:color="auto"/>
+                <w:insideH w:val="none" w:sz="0" w:space="0" w:color="auto"/>
+                <w:insideV w:val="none" w:sz="0" w:space="0" w:color="auto"/>
+              </w:tblBorders>
+              <w:tblLook w:val="04A0" w:firstRow="1" w:lastRow="0" w:firstColumn="1" w:lastColumn="0" w:noHBand="0" w:noVBand="1"/>
+            </w:tblPr>
+            <w:tblGrid>
+              <w:gridCol w:w="5282"/>
+              <w:gridCol w:w="5302"/>
+            </w:tblGrid>
+            <w:tr>
+              <w:tc>
+                <w:tcPr>
+                  <w:tcW w:w="5282" w:type="dxa"/>
+                </w:tcPr>
+                <w:p>
+                  <w:pPr>
+                    <w:spacing w:line="276" w:lineRule="auto"/>
+                    <w:rPr>
+                      <w:rFonts w:ascii="Calibri" w:hAnsi="Calibri" w:cs="Calibri"/>
+                    </w:rPr>
+                  </w:pPr>
+                  <w:r>
+                    <w:rPr>
+                      <w:rFonts w:ascii="Calibri" w:hAnsi="Calibri" w:cs="Calibri"/>
+                      <w:noProof/>
+                    </w:rPr>
+                    <w:drawing>
+                      <wp:inline distT="0" distB="0" distL="0" distR="0" wp14:anchorId="0A2931D2" wp14:editId="53B83782">
+                        <wp:extent cx="3263705" cy="5290157"/>
+                        <wp:effectExtent l="0" t="0" r="0" b="6350"/>
+                        <wp:docPr id="8" name="Picture 8"/>
+                        <wp:cNvGraphicFramePr>
+                          <a:graphicFrameLocks xmlns:a="http://schemas.openxmlformats.org/drawingml/2006/main" noChangeAspect="1"/>
+                        </wp:cNvGraphicFramePr>
+                        <a:graphic xmlns:a="http://schemas.openxmlformats.org/drawingml/2006/main">
+                          <a:graphicData uri="http://schemas.openxmlformats.org/drawingml/2006/picture">
+                            <pic:pic xmlns:pic="http://schemas.openxmlformats.org/drawingml/2006/picture">
+                              <pic:nvPicPr>
+                                <pic:cNvPr id="1" name=""/>
+                                <pic:cNvPicPr/>
+                              </pic:nvPicPr>
+                              <pic:blipFill>
+                                <a:blip r:embed="rId9"/>
+                                <a:stretch>
+                                  <a:fillRect/>
+                                </a:stretch>
+                              </pic:blipFill>
+                              <pic:spPr>
+                                <a:xfrm>
+                                  <a:off x="0" y="0"/>
+                                  <a:ext cx="3290015" cy="5332802"/>
+                                </a:xfrm>
+                                <a:prstGeom prst="rect">
+                                  <a:avLst/>
+                                </a:prstGeom>
+                              </pic:spPr>
+                            </pic:pic>
+                          </a:graphicData>
+                        </a:graphic>
+                      </wp:inline>
+                    </w:drawing>
+                  </w:r>
+                </w:p>
+                <w:p>
+                  <w:pPr>
+                    <w:spacing w:line="276" w:lineRule="auto"/>
+                    <w:rPr>
+                      <w:rFonts w:ascii="Calibri" w:hAnsi="Calibri" w:cs="Calibri"/>
+                    </w:rPr>
+                  </w:pPr>
+                </w:p>
+              </w:tc>
+              <w:tc>
+                <w:tcPr>
+                  <w:tcW w:w="5282" w:type="dxa"/>
+                </w:tcPr>
+                <w:p>
+                  <w:pPr>
+                    <w:spacing w:line="276" w:lineRule="auto"/>
+                    <w:rPr>
+                      <w:rFonts w:ascii="Calibri" w:hAnsi="Calibri" w:cs="Calibri"/>
+                    </w:rPr>
+                  </w:pPr>
+                  <w:r>
+                    <w:rPr>
+                      <w:rFonts w:ascii="Calibri" w:hAnsi="Calibri" w:cs="Calibri"/>
+                      <w:noProof/>
+                    </w:rPr>
+                    <w:drawing>
+                      <wp:inline distT="0" distB="0" distL="0" distR="0" wp14:anchorId="164C6E41" wp14:editId="0D2E5F4D">
+                        <wp:extent cx="3270739" cy="3162675"/>
+                        <wp:effectExtent l="0" t="0" r="6350" b="0"/>
+                        <wp:docPr id="12" name="Picture 12"/>
+                        <wp:cNvGraphicFramePr>
+                          <a:graphicFrameLocks xmlns:a="http://schemas.openxmlformats.org/drawingml/2006/main" noChangeAspect="1"/>
+                        </wp:cNvGraphicFramePr>
+                        <a:graphic xmlns:a="http://schemas.openxmlformats.org/drawingml/2006/main">
+                          <a:graphicData uri="http://schemas.openxmlformats.org/drawingml/2006/picture">
+                            <pic:pic xmlns:pic="http://schemas.openxmlformats.org/drawingml/2006/picture">
+                              <pic:nvPicPr>
+                                <pic:cNvPr id="1" name=""/>
+                                <pic:cNvPicPr/>
+                              </pic:nvPicPr>
+                              <pic:blipFill>
+                                <a:blip r:embed="rId10"/>
+                                <a:stretch>
+                                  <a:fillRect/>
+                                </a:stretch>
+                              </pic:blipFill>
+                              <pic:spPr>
+                                <a:xfrm>
+                                  <a:off x="0" y="0"/>
+                                  <a:ext cx="3298195" cy="3189224"/>
+                                </a:xfrm>
+                                <a:prstGeom prst="rect">
+                                  <a:avLst/>
+                                </a:prstGeom>
+                              </pic:spPr>
+                            </pic:pic>
+                          </a:graphicData>
+                        </a:graphic>
+                      </wp:inline>
+                    </w:drawing>
+                  </w:r>
+                </w:p>
+              </w:tc>
+            </w:tr>
+          </w:tbl>
+          <w:p>
+            <w:pPr>
+              <w:spacing w:line="276" w:lineRule="auto"/>
+              <w:rPr>
+                <w:rFonts w:ascii="Calibri" w:hAnsi="Calibri" w:cs="Calibri"/>
+              </w:rPr>
+            </w:pPr>
           </w:p>
         </w:tc>
       </w:tr>
     </w:tbl>
-    <w:p/>
     <w:p>
       <w:pPr>
-        <w:jc w:val="center"/>
-      </w:pPr>
-      <w:r>
-        <w:rPr>
-          <w:noProof/>
-        </w:rPr>
-        <w:t xml:space="preserve">    </w:t>
-      </w:r>
-      <w:r>
-        <w:rPr>
-          <w:noProof/>
-        </w:rPr>
-        <w:t xml:space="preserve"> </w:t>
-      </w:r>
-      <w:r>
-        <w:rPr>
-          <w:noProof/>
-        </w:rPr>
-        <w:t xml:space="preserve"> </w:t>
-      </w:r>
-    </w:p>
-    <w:p/>
-    <w:p>
-      <w:r>
-        <w:t xml:space="preserve">Instead of going by the hour, I wanted to look </w:t>
-      </w:r>
-      <w:r>
-        <w:t>the tweets</w:t>
-      </w:r>
-      <w:r>
-        <w:t xml:space="preserve"> </w:t>
-      </w:r>
-      <w:r>
-        <w:t>by</w:t>
-      </w:r>
-      <w:r>
-        <w:t xml:space="preserve"> the time of the day. While looking at the times at which tweets were made, it is hard not to notice majority of them were made at late nights. It appears people </w:t>
-      </w:r>
-      <w:r>
-        <w:t>prefer to</w:t>
-      </w:r>
-      <w:r>
-        <w:t xml:space="preserve"> connect socially during </w:t>
-      </w:r>
-      <w:r>
-        <w:t xml:space="preserve">late </w:t>
-      </w:r>
-      <w:r>
-        <w:t>nights</w:t>
-      </w:r>
-      <w:r>
-        <w:t xml:space="preserve"> the most</w:t>
-      </w:r>
-      <w:r>
-        <w:t xml:space="preserve">. </w:t>
-      </w:r>
+        <w:spacing w:line="276" w:lineRule="auto"/>
+        <w:rPr>
+          <w:rFonts w:ascii="Calibri" w:hAnsi="Calibri" w:cs="Calibri"/>
+        </w:rPr>
+      </w:pPr>
     </w:p>
     <w:p>
       <w:pPr>
+        <w:spacing w:line="276" w:lineRule="auto"/>
+        <w:rPr>
+          <w:rFonts w:ascii="Calibri" w:hAnsi="Calibri" w:cs="Calibri"/>
+        </w:rPr>
+      </w:pPr>
+    </w:p>
+    <w:p>
+      <w:pPr>
+        <w:spacing w:line="276" w:lineRule="auto"/>
+        <w:rPr>
+          <w:rFonts w:ascii="Calibri" w:hAnsi="Calibri" w:cs="Calibri"/>
+        </w:rPr>
+      </w:pPr>
+    </w:p>
+    <w:p>
+      <w:pPr>
+        <w:spacing w:line="276" w:lineRule="auto"/>
+        <w:rPr>
+          <w:rFonts w:ascii="Calibri" w:hAnsi="Calibri" w:cs="Calibri"/>
+        </w:rPr>
+      </w:pPr>
+    </w:p>
+    <w:p>
+      <w:pPr>
+        <w:spacing w:line="276" w:lineRule="auto"/>
+        <w:rPr>
+          <w:rFonts w:ascii="Calibri" w:hAnsi="Calibri" w:cs="Calibri"/>
+        </w:rPr>
+      </w:pPr>
+    </w:p>
+    <w:p>
+      <w:pPr>
+        <w:spacing w:line="276" w:lineRule="auto"/>
+        <w:rPr>
+          <w:rFonts w:ascii="Calibri" w:hAnsi="Calibri" w:cs="Calibri"/>
+        </w:rPr>
+      </w:pPr>
+    </w:p>
+    <w:p>
+      <w:pPr>
+        <w:spacing w:line="276" w:lineRule="auto"/>
+        <w:rPr>
+          <w:rFonts w:ascii="Calibri" w:hAnsi="Calibri" w:cs="Calibri"/>
+        </w:rPr>
+      </w:pPr>
+    </w:p>
+    <w:p>
+      <w:pPr>
+        <w:spacing w:line="276" w:lineRule="auto"/>
+        <w:rPr>
+          <w:rFonts w:ascii="Calibri" w:hAnsi="Calibri" w:cs="Calibri"/>
+        </w:rPr>
+      </w:pPr>
+    </w:p>
+    <w:p>
+      <w:pPr>
+        <w:spacing w:line="276" w:lineRule="auto"/>
+        <w:rPr>
+          <w:rFonts w:ascii="Calibri" w:hAnsi="Calibri" w:cs="Calibri"/>
+        </w:rPr>
+      </w:pPr>
+    </w:p>
+    <w:p>
+      <w:pPr>
+        <w:spacing w:line="276" w:lineRule="auto"/>
+        <w:rPr>
+          <w:rFonts w:ascii="Calibri" w:hAnsi="Calibri" w:cs="Calibri"/>
+        </w:rPr>
+      </w:pPr>
+    </w:p>
+    <w:p>
+      <w:pPr>
+        <w:spacing w:line="276" w:lineRule="auto"/>
         <w:jc w:val="center"/>
-      </w:pPr>
-      <w:r>
-        <w:rPr>
+        <w:rPr>
+          <w:rFonts w:ascii="Calibri" w:hAnsi="Calibri" w:cs="Calibri"/>
+        </w:rPr>
+      </w:pPr>
+      <w:r>
+        <w:rPr>
+          <w:rFonts w:ascii="Calibri" w:hAnsi="Calibri" w:cs="Calibri"/>
+          <w:noProof/>
+        </w:rPr>
+        <w:lastRenderedPageBreak/>
+        <w:t xml:space="preserve"> </w:t>
+      </w:r>
+      <w:r>
+        <w:rPr>
+          <w:rFonts w:ascii="Calibri" w:hAnsi="Calibri" w:cs="Calibri"/>
+          <w:noProof/>
+        </w:rPr>
+        <w:t xml:space="preserve"> </w:t>
+      </w:r>
+    </w:p>
+    <w:p>
+      <w:pPr>
+        <w:spacing w:line="276" w:lineRule="auto"/>
+        <w:rPr>
+          <w:rFonts w:ascii="Calibri" w:hAnsi="Calibri" w:cs="Calibri"/>
+        </w:rPr>
+      </w:pPr>
+      <w:r>
+        <w:rPr>
+          <w:rFonts w:ascii="Calibri" w:hAnsi="Calibri" w:cs="Calibri"/>
+        </w:rPr>
+        <w:t xml:space="preserve">Instead of going by the hour, I wanted to look </w:t>
+      </w:r>
+      <w:r>
+        <w:rPr>
+          <w:rFonts w:ascii="Calibri" w:hAnsi="Calibri" w:cs="Calibri"/>
+        </w:rPr>
+        <w:t>the tweets</w:t>
+      </w:r>
+      <w:r>
+        <w:rPr>
+          <w:rFonts w:ascii="Calibri" w:hAnsi="Calibri" w:cs="Calibri"/>
+        </w:rPr>
+        <w:t xml:space="preserve"> </w:t>
+      </w:r>
+      <w:r>
+        <w:rPr>
+          <w:rFonts w:ascii="Calibri" w:hAnsi="Calibri" w:cs="Calibri"/>
+        </w:rPr>
+        <w:t>by</w:t>
+      </w:r>
+      <w:r>
+        <w:rPr>
+          <w:rFonts w:ascii="Calibri" w:hAnsi="Calibri" w:cs="Calibri"/>
+        </w:rPr>
+        <w:t xml:space="preserve"> the time of the day. While looking at the times at which tweets were made, it is hard not to notice majority of them were made at late nights. It appears people </w:t>
+      </w:r>
+      <w:r>
+        <w:rPr>
+          <w:rFonts w:ascii="Calibri" w:hAnsi="Calibri" w:cs="Calibri"/>
+        </w:rPr>
+        <w:t>prefer to</w:t>
+      </w:r>
+      <w:r>
+        <w:rPr>
+          <w:rFonts w:ascii="Calibri" w:hAnsi="Calibri" w:cs="Calibri"/>
+        </w:rPr>
+        <w:t xml:space="preserve"> connect socially during </w:t>
+      </w:r>
+      <w:r>
+        <w:rPr>
+          <w:rFonts w:ascii="Calibri" w:hAnsi="Calibri" w:cs="Calibri"/>
+        </w:rPr>
+        <w:t xml:space="preserve">late </w:t>
+      </w:r>
+      <w:r>
+        <w:rPr>
+          <w:rFonts w:ascii="Calibri" w:hAnsi="Calibri" w:cs="Calibri"/>
+        </w:rPr>
+        <w:t>nights</w:t>
+      </w:r>
+      <w:r>
+        <w:rPr>
+          <w:rFonts w:ascii="Calibri" w:hAnsi="Calibri" w:cs="Calibri"/>
+        </w:rPr>
+        <w:t xml:space="preserve"> the most</w:t>
+      </w:r>
+      <w:r>
+        <w:rPr>
+          <w:rFonts w:ascii="Calibri" w:hAnsi="Calibri" w:cs="Calibri"/>
+        </w:rPr>
+        <w:t xml:space="preserve">. </w:t>
+      </w:r>
+    </w:p>
+    <w:p>
+      <w:pPr>
+        <w:spacing w:line="276" w:lineRule="auto"/>
+        <w:jc w:val="center"/>
+        <w:rPr>
+          <w:rFonts w:ascii="Calibri" w:hAnsi="Calibri" w:cs="Calibri"/>
+        </w:rPr>
+      </w:pPr>
+      <w:r>
+        <w:rPr>
+          <w:rFonts w:ascii="Calibri" w:hAnsi="Calibri" w:cs="Calibri"/>
           <w:noProof/>
         </w:rPr>
         <w:drawing>
@@ -791,7 +1195,7 @@
                     </pic:cNvPicPr>
                   </pic:nvPicPr>
                   <pic:blipFill>
-                    <a:blip r:embed="rId13">
+                    <a:blip r:embed="rId11">
                       <a:extLst>
                         <a:ext uri="{28A0092B-C50C-407E-A947-70E740481C1C}">
                           <a14:useLocalDpi xmlns:a14="http://schemas.microsoft.com/office/drawing/2010/main" val="0"/>
@@ -823,7 +1227,14 @@
         </w:drawing>
       </w:r>
     </w:p>
-    <w:p/>
+    <w:p>
+      <w:pPr>
+        <w:spacing w:line="276" w:lineRule="auto"/>
+        <w:rPr>
+          <w:rFonts w:ascii="Calibri" w:hAnsi="Calibri" w:cs="Calibri"/>
+        </w:rPr>
+      </w:pPr>
+    </w:p>
     <w:sectPr>
       <w:pgSz w:w="12240" w:h="15840"/>
       <w:pgMar w:top="720" w:right="720" w:bottom="720" w:left="720" w:header="720" w:footer="720" w:gutter="0"/>
@@ -1527,7 +1938,7 @@
       </w:pPr>
     </w:pPrDefault>
   </w:docDefaults>
-  <w:latentStyles w:defLockedState="0" w:defUIPriority="99" w:defSemiHidden="0" w:defUnhideWhenUsed="0" w:defQFormat="0" w:count="375">
+  <w:latentStyles w:defLockedState="0" w:defUIPriority="99" w:defSemiHidden="0" w:defUnhideWhenUsed="0" w:defQFormat="0" w:count="377">
     <w:lsdException w:name="Normal" w:uiPriority="0" w:qFormat="1"/>
     <w:lsdException w:name="heading 1" w:uiPriority="0" w:qFormat="1"/>
     <w:lsdException w:name="heading 2" w:semiHidden="1" w:uiPriority="0" w:unhideWhenUsed="1" w:qFormat="1"/>
@@ -1633,7 +2044,6 @@
     <w:lsdException w:name="HTML Sample" w:semiHidden="1" w:unhideWhenUsed="1"/>
     <w:lsdException w:name="HTML Typewriter" w:semiHidden="1" w:unhideWhenUsed="1"/>
     <w:lsdException w:name="HTML Variable" w:semiHidden="1" w:unhideWhenUsed="1"/>
-    <w:lsdException w:name="Normal Table" w:semiHidden="1" w:unhideWhenUsed="1"/>
     <w:lsdException w:name="annotation subject" w:semiHidden="1" w:unhideWhenUsed="1"/>
     <w:lsdException w:name="No List" w:semiHidden="1" w:unhideWhenUsed="1"/>
     <w:lsdException w:name="Outline List 1" w:semiHidden="1" w:unhideWhenUsed="1"/>
@@ -1679,11 +2089,9 @@
     <w:lsdException w:name="Table Subtle 1" w:semiHidden="1" w:unhideWhenUsed="1"/>
     <w:lsdException w:name="Table Subtle 2" w:semiHidden="1" w:unhideWhenUsed="1"/>
     <w:lsdException w:name="Table Web 1" w:semiHidden="1" w:unhideWhenUsed="1"/>
-    <w:lsdException w:name="Table Web 2" w:semiHidden="1" w:unhideWhenUsed="1"/>
     <w:lsdException w:name="Table Web 3" w:semiHidden="1" w:unhideWhenUsed="1"/>
     <w:lsdException w:name="Balloon Text" w:semiHidden="1" w:unhideWhenUsed="1"/>
     <w:lsdException w:name="Table Grid" w:uiPriority="59"/>
-    <w:lsdException w:name="Table Theme" w:semiHidden="1" w:unhideWhenUsed="1"/>
     <w:lsdException w:name="Placeholder Text" w:semiHidden="1"/>
     <w:lsdException w:name="No Spacing" w:uiPriority="2" w:qFormat="1"/>
     <w:lsdException w:name="Light Shading" w:uiPriority="60"/>
@@ -1903,6 +2311,8 @@
     <w:lsdException w:name="Smart Hyperlink" w:semiHidden="1" w:unhideWhenUsed="1"/>
     <w:lsdException w:name="Hashtag" w:semiHidden="1" w:unhideWhenUsed="1"/>
     <w:lsdException w:name="Unresolved Mention" w:semiHidden="1" w:unhideWhenUsed="1"/>
+    <w:lsdException w:name="Smart Link" w:semiHidden="1" w:unhideWhenUsed="1"/>
+    <w:lsdException w:name="Smart Link Error" w:semiHidden="1" w:unhideWhenUsed="1"/>
   </w:latentStyles>
   <w:style w:type="paragraph" w:default="1" w:styleId="Normal">
     <w:name w:val="Normal"/>

</xml_diff>